<commit_message>
Cleaned up GTL boxplot template & Fig 1 footnote
Improved working in Fig. 1 footnote, also update in specification
document.
Updated GTL template for box plot with axis-aligned statistics. Update
Trello card.
Fonts could still be improved in final PDF.

Vector graphic in PDF is blocked for unknown reason. Resulting PDF
graphic looks sloppy. Posted query to SAS community, ODS board, in case
someone can spot the reason:

https://communities.sas.com/t5/ODS-and-Base-Reporting/Why-NOTE-The-graph-will-be-rendered-as-an-image-due-to-the-use/m-p/241224#U241224
</commit_message>
<xml_diff>
--- a/whitepapers/specification/WPCT_Fig_7.1_RequirementsSpecification.docx
+++ b/whitepapers/specification/WPCT_Fig_7.1_RequirementsSpecification.docx
@@ -224,16 +224,8 @@
         <w:rPr>
           <w:color w:val="76923C" w:themeColor="accent3" w:themeShade="BF"/>
         </w:rPr>
-        <w:t xml:space="preserve">group boxes by time point, </w:t>
-      </w:r>
-      <w:r>
-        <w:rPr>
-          <w:color w:val="76923C" w:themeColor="accent3" w:themeShade="BF"/>
-        </w:rPr>
-        <w:t>and label clearly</w:t>
-      </w:r>
-      <w:bookmarkStart w:id="0" w:name="_GoBack"/>
-      <w:bookmarkEnd w:id="0"/>
+        <w:t>group boxes by time point, and label clearly</w:t>
+      </w:r>
     </w:p>
     <w:p>
       <w:pPr>
@@ -745,20 +737,49 @@
         <w:pStyle w:val="ListBullet2"/>
       </w:pPr>
       <w:r>
-        <w:t>Box plot type=schematic, the box shows median, interquartile range (IQR, edge of the bar), min and max</w:t>
+        <w:t>Box plot type is schematic: the box shows median and interquartile range (IQR, the box edges); the whiskers extend to the min</w:t>
+      </w:r>
+      <w:r>
+        <w:t>imum</w:t>
+      </w:r>
+      <w:r>
+        <w:t xml:space="preserve"> and max</w:t>
+      </w:r>
+      <w:r>
+        <w:t>imum</w:t>
+      </w:r>
+      <w:r>
+        <w:t xml:space="preserve"> data points</w:t>
+      </w:r>
+      <w:r>
+        <w:t xml:space="preserve"> within</w:t>
+      </w:r>
+      <w:r>
+        <w:t xml:space="preserve"> 1.5 IQR below 25</w:t>
+      </w:r>
+      <w:r>
+        <w:t xml:space="preserve">% and above 75%, respectively. </w:t>
+      </w:r>
+      <w:r>
+        <w:t xml:space="preserve">Values outside the whiskers are shown as outliers. Means are marked with </w:t>
+      </w:r>
+      <w:r>
+        <w:t xml:space="preserve">a </w:t>
+      </w:r>
+      <w:r>
+        <w:t>d</w:t>
+      </w:r>
+      <w:r>
+        <w:t>ifferent symbol for each treatment.</w:t>
       </w:r>
       <w:r>
         <w:t xml:space="preserve"> </w:t>
       </w:r>
-      <w:r>
-        <w:t>within 1.5 IQR below 25% and above 75% (ends of the whisker). Values outside the 1.5 IQR below 25% and</w:t>
-      </w:r>
-      <w:r>
-        <w:t xml:space="preserve"> </w:t>
-      </w:r>
-      <w:r>
-        <w:t>above 75% are shown as outliers. Means plotted as different symbols by treatments</w:t>
-      </w:r>
+      <w:bookmarkStart w:id="0" w:name="_GoBack"/>
+      <w:r>
+        <w:t>Red dots indicate measures outside the normal reference range.</w:t>
+      </w:r>
+      <w:bookmarkEnd w:id="0"/>
     </w:p>
     <w:p/>
     <w:p>
@@ -2230,7 +2251,7 @@
       <w:rPr>
         <w:noProof/>
       </w:rPr>
-      <w:t>1</w:t>
+      <w:t>2</w:t>
     </w:r>
     <w:r>
       <w:rPr>
@@ -4516,7 +4537,7 @@
 </file>
 
 <file path=customXml/itemProps1.xml><?xml version="1.0" encoding="utf-8"?>
-<ds:datastoreItem xmlns:ds="http://schemas.openxmlformats.org/officeDocument/2006/customXml" ds:itemID="{7F0F6D62-99DE-4FA3-8934-458C9D8CCCC2}">
+<ds:datastoreItem xmlns:ds="http://schemas.openxmlformats.org/officeDocument/2006/customXml" ds:itemID="{98A16C34-2C33-4B71-9EF8-0EA4631D61C5}">
   <ds:schemaRefs>
     <ds:schemaRef ds:uri="http://schemas.openxmlformats.org/officeDocument/2006/bibliography"/>
   </ds:schemaRefs>

</xml_diff>

<commit_message>
First draft of Fig. 7.2 Change from Baseline plot, based on Fig. 7.1 GTL code
TO DO: Zero Reference Line for change from baseline does not appear in
plots. No idea why. Requires investigation.

+ Created requirements docx for Fig. 7.2 (which led to some updates to
Fig. 7.1 reqs)
+ Moved common reqs to a "General" reqs doc,
"CSS_GeneralOutputandFormattingRequirements.docx"
+ Improved UTIL_AXIS_ORDER.SAS algorithm, now simpler and seems more
reliable. TO DO: complete unit tests in test program
+ Fixed 2 bugs in UTIL_LABELS_FROM_VAR.SAS: ignored &PREFIX option in
one loop, and did not pass a WHERE clause through to
UTIL_COUNT_UNIQUE_VALUES.SAS
</commit_message>
<xml_diff>
--- a/whitepapers/specification/WPCT_Fig_7.1_RequirementsSpecification.docx
+++ b/whitepapers/specification/WPCT_Fig_7.1_RequirementsSpecification.docx
@@ -59,65 +59,27 @@
         </w:tabs>
       </w:pPr>
       <w:r>
-        <w:t>Generates a b</w:t>
-      </w:r>
-      <w:r>
-        <w:t>ox</w:t>
-      </w:r>
-      <w:r>
-        <w:t xml:space="preserve"> </w:t>
-      </w:r>
-      <w:r>
-        <w:t xml:space="preserve">plot of AVAL by AVISITN and TRTPN. </w:t>
-      </w:r>
-      <w:r>
-        <w:t xml:space="preserve"> </w:t>
-      </w:r>
-      <w:r>
-        <w:rPr>
-          <w:color w:val="76923C" w:themeColor="accent3" w:themeShade="BF"/>
-        </w:rPr>
-        <w:t xml:space="preserve">See domain variations in </w:t>
-      </w:r>
-      <w:r>
-        <w:rPr>
-          <w:color w:val="76923C" w:themeColor="accent3" w:themeShade="BF"/>
-        </w:rPr>
+        <w:t xml:space="preserve">Generates a box plot of AVAL by AVISITN and TRTPN. </w:t>
+      </w:r>
+      <w:r>
+        <w:t xml:space="preserve"> See domain variations in </w:t>
+      </w:r>
+      <w:r>
         <w:fldChar w:fldCharType="begin"/>
       </w:r>
       <w:r>
-        <w:rPr>
-          <w:color w:val="76923C" w:themeColor="accent3" w:themeShade="BF"/>
-        </w:rPr>
         <w:instrText xml:space="preserve"> REF _Ref426383024 \h </w:instrText>
       </w:r>
       <w:r>
-        <w:rPr>
-          <w:color w:val="76923C" w:themeColor="accent3" w:themeShade="BF"/>
-        </w:rPr>
-      </w:r>
-      <w:r>
-        <w:rPr>
-          <w:color w:val="76923C" w:themeColor="accent3" w:themeShade="BF"/>
-        </w:rPr>
         <w:fldChar w:fldCharType="separate"/>
       </w:r>
       <w:r>
-        <w:rPr>
-          <w:color w:val="76923C" w:themeColor="accent3" w:themeShade="BF"/>
-        </w:rPr>
         <w:t>Usage Requirements</w:t>
       </w:r>
       <w:r>
-        <w:rPr>
-          <w:color w:val="76923C" w:themeColor="accent3" w:themeShade="BF"/>
-        </w:rPr>
         <w:fldChar w:fldCharType="end"/>
       </w:r>
       <w:r>
-        <w:rPr>
-          <w:color w:val="76923C" w:themeColor="accent3" w:themeShade="BF"/>
-        </w:rPr>
         <w:t>, below</w:t>
       </w:r>
     </w:p>
@@ -127,14 +89,8 @@
         <w:tabs>
           <w:tab w:val="clear" w:pos="360"/>
         </w:tabs>
-        <w:rPr>
-          <w:color w:val="76923C" w:themeColor="accent3" w:themeShade="BF"/>
-        </w:rPr>
-      </w:pPr>
-      <w:r>
-        <w:rPr>
-          <w:color w:val="76923C" w:themeColor="accent3" w:themeShade="BF"/>
-        </w:rPr>
+      </w:pPr>
+      <w:r>
         <w:t>Basic script functionality (user options)</w:t>
       </w:r>
     </w:p>
@@ -147,14 +103,12 @@
         <w:ind w:left="720"/>
         <w:rPr>
           <w:b/>
-          <w:color w:val="76923C" w:themeColor="accent3" w:themeShade="BF"/>
         </w:rPr>
       </w:pPr>
       <w:r>
         <w:rPr>
           <w:b/>
           <w:i/>
-          <w:color w:val="76923C" w:themeColor="accent3" w:themeShade="BF"/>
         </w:rPr>
         <w:t>data display features</w:t>
       </w:r>
@@ -166,767 +120,202 @@
           <w:tab w:val="clear" w:pos="360"/>
         </w:tabs>
         <w:ind w:left="1080"/>
-        <w:rPr>
-          <w:color w:val="76923C" w:themeColor="accent3" w:themeShade="BF"/>
-        </w:rPr>
-      </w:pPr>
-      <w:r>
-        <w:rPr>
-          <w:color w:val="76923C" w:themeColor="accent3" w:themeShade="BF"/>
-        </w:rPr>
+      </w:pPr>
+      <w:r>
+        <w:t xml:space="preserve">Schematic or </w:t>
+      </w:r>
+      <w:proofErr w:type="spellStart"/>
+      <w:r>
+        <w:t>Tukey</w:t>
+      </w:r>
+      <w:proofErr w:type="spellEnd"/>
+      <w:r>
+        <w:t xml:space="preserve"> </w:t>
+      </w:r>
+      <w:r>
         <w:t>notched box plot</w:t>
       </w:r>
       <w:r>
-        <w:rPr>
-          <w:color w:val="76923C" w:themeColor="accent3" w:themeShade="BF"/>
-        </w:rPr>
-        <w:t xml:space="preserve"> as described in </w:t>
-      </w:r>
-      <w:hyperlink r:id="rId9" w:history="1">
+        <w:t xml:space="preserve">s, </w:t>
+      </w:r>
+      <w:r>
+        <w:t xml:space="preserve">as described in </w:t>
+      </w:r>
+      <w:hyperlink r:id="rId9" w:anchor="n0g9wrnpg9zsryn1dk5csdrdfnqy" w:history="1">
         <w:r>
           <w:rPr>
             <w:rStyle w:val="Hyperlink"/>
           </w:rPr>
-          <w:t>SAS/STAT 9.2 User's Guide – Styles of Box Plots</w:t>
+          <w:t>SAS/STAT 9.4</w:t>
         </w:r>
-      </w:hyperlink>
-    </w:p>
-    <w:p>
-      <w:pPr>
-        <w:pStyle w:val="ListBullet"/>
-        <w:tabs>
-          <w:tab w:val="clear" w:pos="360"/>
-        </w:tabs>
-        <w:ind w:left="1080"/>
-        <w:rPr>
-          <w:color w:val="76923C" w:themeColor="accent3" w:themeShade="BF"/>
-        </w:rPr>
-      </w:pPr>
-      <w:r>
-        <w:rPr>
-          <w:color w:val="76923C" w:themeColor="accent3" w:themeShade="BF"/>
-        </w:rPr>
-        <w:t>analyze by treatment</w:t>
-      </w:r>
-    </w:p>
-    <w:p>
-      <w:pPr>
-        <w:pStyle w:val="ListBullet"/>
-        <w:tabs>
-          <w:tab w:val="clear" w:pos="360"/>
-        </w:tabs>
-        <w:ind w:left="1080"/>
-        <w:rPr>
-          <w:color w:val="76923C" w:themeColor="accent3" w:themeShade="BF"/>
-        </w:rPr>
-      </w:pPr>
-      <w:r>
-        <w:rPr>
-          <w:color w:val="76923C" w:themeColor="accent3" w:themeShade="BF"/>
-        </w:rPr>
-        <w:t>group boxes by time point, and label clearly</w:t>
-      </w:r>
-    </w:p>
-    <w:p>
-      <w:pPr>
-        <w:pStyle w:val="ListBullet"/>
-        <w:tabs>
-          <w:tab w:val="clear" w:pos="360"/>
-        </w:tabs>
-        <w:ind w:left="1080"/>
-        <w:rPr>
-          <w:color w:val="76923C" w:themeColor="accent3" w:themeShade="BF"/>
-        </w:rPr>
-      </w:pPr>
-      <w:r>
-        <w:rPr>
-          <w:color w:val="76923C" w:themeColor="accent3" w:themeShade="BF"/>
-        </w:rPr>
-        <w:t>outliers:</w:t>
-      </w:r>
-    </w:p>
-    <w:p>
-      <w:pPr>
-        <w:pStyle w:val="ListBullet"/>
-        <w:tabs>
-          <w:tab w:val="clear" w:pos="360"/>
-        </w:tabs>
-        <w:ind w:left="1440"/>
-        <w:rPr>
-          <w:color w:val="76923C" w:themeColor="accent3" w:themeShade="BF"/>
-        </w:rPr>
-      </w:pPr>
-      <w:r>
-        <w:rPr>
-          <w:b/>
-          <w:color w:val="76923C" w:themeColor="accent3" w:themeShade="BF"/>
-        </w:rPr>
-        <w:t>IQR outliers</w:t>
-      </w:r>
-      <w:r>
-        <w:rPr>
-          <w:color w:val="76923C" w:themeColor="accent3" w:themeShade="BF"/>
-        </w:rPr>
-        <w:t xml:space="preserve"> as box outlines</w:t>
-      </w:r>
-      <w:r>
-        <w:rPr>
-          <w:color w:val="76923C" w:themeColor="accent3" w:themeShade="BF"/>
-        </w:rPr>
-        <w:t xml:space="preserve">, </w:t>
-      </w:r>
-      <w:r>
-        <w:rPr>
-          <w:color w:val="76923C" w:themeColor="accent3" w:themeShade="BF"/>
-        </w:rPr>
-        <w:t>and</w:t>
-      </w:r>
-    </w:p>
-    <w:p>
-      <w:pPr>
-        <w:pStyle w:val="ListBullet"/>
-        <w:tabs>
-          <w:tab w:val="clear" w:pos="360"/>
-        </w:tabs>
-        <w:ind w:left="1440"/>
-        <w:rPr>
-          <w:color w:val="76923C" w:themeColor="accent3" w:themeShade="BF"/>
-        </w:rPr>
-      </w:pPr>
-      <w:r>
-        <w:rPr>
-          <w:b/>
-          <w:color w:val="76923C" w:themeColor="accent3" w:themeShade="BF"/>
-        </w:rPr>
-        <w:t>reference range outliers</w:t>
-      </w:r>
-      <w:r>
-        <w:rPr>
-          <w:color w:val="76923C" w:themeColor="accent3" w:themeShade="BF"/>
-        </w:rPr>
-        <w:t xml:space="preserve"> as red dots</w:t>
-      </w:r>
-    </w:p>
-    <w:p>
-      <w:pPr>
-        <w:pStyle w:val="ListBullet"/>
-        <w:tabs>
-          <w:tab w:val="clear" w:pos="360"/>
-        </w:tabs>
-        <w:ind w:left="1080"/>
-        <w:rPr>
-          <w:color w:val="76923C" w:themeColor="accent3" w:themeShade="BF"/>
-        </w:rPr>
-      </w:pPr>
-      <w:r>
-        <w:rPr>
-          <w:color w:val="76923C" w:themeColor="accent3" w:themeShade="BF"/>
-        </w:rPr>
-        <w:t>reference ranges - options to draw reference lines for various scenarios (based on values found in data)</w:t>
-      </w:r>
-    </w:p>
-    <w:p>
-      <w:pPr>
-        <w:pStyle w:val="ListBullet"/>
-        <w:tabs>
-          <w:tab w:val="clear" w:pos="360"/>
-        </w:tabs>
-        <w:ind w:left="1440"/>
-        <w:rPr>
-          <w:color w:val="76923C" w:themeColor="accent3" w:themeShade="BF"/>
-        </w:rPr>
-      </w:pPr>
-      <w:r>
-        <w:rPr>
-          <w:b/>
-          <w:color w:val="76923C" w:themeColor="accent3" w:themeShade="BF"/>
-        </w:rPr>
-        <w:t>uniform:</w:t>
-      </w:r>
-      <w:r>
-        <w:rPr>
-          <w:color w:val="76923C" w:themeColor="accent3" w:themeShade="BF"/>
-        </w:rPr>
-        <w:t xml:space="preserve"> If all reference range values are uniform for a set of measures, draw those  uniform low/high reference range line.</w:t>
-      </w:r>
-    </w:p>
-    <w:p>
-      <w:pPr>
-        <w:pStyle w:val="ListBullet"/>
-        <w:tabs>
-          <w:tab w:val="clear" w:pos="360"/>
-        </w:tabs>
-        <w:ind w:left="1440"/>
-        <w:rPr>
-          <w:color w:val="76923C" w:themeColor="accent3" w:themeShade="BF"/>
-        </w:rPr>
-      </w:pPr>
-      <w:r>
-        <w:rPr>
-          <w:b/>
-          <w:color w:val="76923C" w:themeColor="accent3" w:themeShade="BF"/>
-        </w:rPr>
-        <w:t>narrow:</w:t>
-      </w:r>
-      <w:r>
-        <w:rPr>
-          <w:color w:val="76923C" w:themeColor="accent3" w:themeShade="BF"/>
-        </w:rPr>
-        <w:t xml:space="preserve"> If reference range values are NOT uniform for a set of measures, draw the only the </w:t>
-      </w:r>
-      <w:r>
-        <w:rPr>
-          <w:i/>
-          <w:color w:val="76923C" w:themeColor="accent3" w:themeShade="BF"/>
-        </w:rPr>
-        <w:t>narrow</w:t>
-      </w:r>
-      <w:r>
-        <w:rPr>
-          <w:color w:val="76923C" w:themeColor="accent3" w:themeShade="BF"/>
-        </w:rPr>
-        <w:t xml:space="preserve"> reference range lines (highest of the lows, lowest of the highs)</w:t>
-      </w:r>
-    </w:p>
-    <w:p>
-      <w:pPr>
-        <w:pStyle w:val="ListBullet"/>
-        <w:tabs>
-          <w:tab w:val="clear" w:pos="360"/>
-        </w:tabs>
-        <w:ind w:left="1440"/>
-        <w:rPr>
-          <w:b/>
-          <w:color w:val="76923C" w:themeColor="accent3" w:themeShade="BF"/>
-        </w:rPr>
-      </w:pPr>
-      <w:r>
-        <w:rPr>
-          <w:b/>
-          <w:color w:val="76923C" w:themeColor="accent3" w:themeShade="BF"/>
-        </w:rPr>
-        <w:t>all:</w:t>
-      </w:r>
-      <w:r>
-        <w:rPr>
-          <w:color w:val="76923C" w:themeColor="accent3" w:themeShade="BF"/>
-        </w:rPr>
-        <w:t xml:space="preserve"> Discouraged by white paper authors – draw all reference lines relevant to the set of measures.</w:t>
-      </w:r>
-    </w:p>
-    <w:p>
-      <w:pPr>
-        <w:pStyle w:val="ListBullet"/>
-        <w:tabs>
-          <w:tab w:val="clear" w:pos="360"/>
-        </w:tabs>
-        <w:ind w:left="1440"/>
-        <w:rPr>
-          <w:b/>
-          <w:color w:val="76923C" w:themeColor="accent3" w:themeShade="BF"/>
-        </w:rPr>
-      </w:pPr>
-      <w:r>
-        <w:rPr>
-          <w:b/>
-          <w:color w:val="76923C" w:themeColor="accent3" w:themeShade="BF"/>
-        </w:rPr>
-        <w:t>none</w:t>
-      </w:r>
-    </w:p>
-    <w:p>
-      <w:pPr>
-        <w:pStyle w:val="ListBullet"/>
-        <w:tabs>
-          <w:tab w:val="clear" w:pos="360"/>
-        </w:tabs>
-        <w:ind w:left="1440"/>
-        <w:rPr>
-          <w:b/>
-          <w:color w:val="76923C" w:themeColor="accent3" w:themeShade="BF"/>
-        </w:rPr>
-      </w:pPr>
-      <w:r>
-        <w:rPr>
-          <w:b/>
-          <w:color w:val="76923C" w:themeColor="accent3" w:themeShade="BF"/>
-        </w:rPr>
-        <w:t>numeric value</w:t>
-      </w:r>
-      <w:r>
-        <w:rPr>
-          <w:b/>
-          <w:color w:val="76923C" w:themeColor="accent3" w:themeShade="BF"/>
-        </w:rPr>
-        <w:t>(s):</w:t>
-      </w:r>
-      <w:r>
-        <w:rPr>
-          <w:color w:val="76923C" w:themeColor="accent3" w:themeShade="BF"/>
-        </w:rPr>
-        <w:t xml:space="preserve"> draw exactly these specific reference lines (e.g., a zero (0) line for change from baseline boxplots.</w:t>
-      </w:r>
-    </w:p>
-    <w:p>
-      <w:pPr>
-        <w:pStyle w:val="ListBullet"/>
-        <w:tabs>
-          <w:tab w:val="clear" w:pos="360"/>
-        </w:tabs>
-        <w:ind w:left="720"/>
-        <w:rPr>
-          <w:b/>
-          <w:i/>
-          <w:color w:val="76923C" w:themeColor="accent3" w:themeShade="BF"/>
-        </w:rPr>
-      </w:pPr>
-      <w:r>
-        <w:rPr>
-          <w:b/>
-          <w:i/>
-          <w:color w:val="76923C" w:themeColor="accent3" w:themeShade="BF"/>
-        </w:rPr>
-        <w:t>User variability</w:t>
-      </w:r>
-    </w:p>
-    <w:p>
-      <w:pPr>
-        <w:pStyle w:val="ListBullet"/>
-        <w:tabs>
-          <w:tab w:val="clear" w:pos="360"/>
-        </w:tabs>
-        <w:ind w:left="1080"/>
-        <w:rPr>
-          <w:color w:val="76923C" w:themeColor="accent3" w:themeShade="BF"/>
-        </w:rPr>
-      </w:pPr>
-      <w:r>
-        <w:rPr>
-          <w:color w:val="76923C" w:themeColor="accent3" w:themeShade="BF"/>
-        </w:rPr>
-        <w:t>location and name of each input data sets</w:t>
-      </w:r>
-    </w:p>
-    <w:p>
-      <w:pPr>
-        <w:pStyle w:val="ListBullet"/>
-        <w:tabs>
-          <w:tab w:val="clear" w:pos="360"/>
-        </w:tabs>
-        <w:ind w:left="1080"/>
-        <w:rPr>
-          <w:color w:val="76923C" w:themeColor="accent3" w:themeShade="BF"/>
-        </w:rPr>
-      </w:pPr>
-      <w:r>
-        <w:rPr>
-          <w:color w:val="76923C" w:themeColor="accent3" w:themeShade="BF"/>
-        </w:rPr>
-        <w:t>output location (user-specified path)</w:t>
-      </w:r>
-    </w:p>
-    <w:p>
-      <w:pPr>
-        <w:pStyle w:val="ListBullet"/>
-        <w:tabs>
-          <w:tab w:val="clear" w:pos="360"/>
-        </w:tabs>
-        <w:ind w:left="1080"/>
-        <w:rPr>
-          <w:color w:val="76923C" w:themeColor="accent3" w:themeShade="BF"/>
-        </w:rPr>
-      </w:pPr>
-      <w:r>
-        <w:rPr>
-          <w:color w:val="76923C" w:themeColor="accent3" w:themeShade="BF"/>
-        </w:rPr>
-        <w:t xml:space="preserve">parameterize core variables required for analysis &amp; display: </w:t>
-      </w:r>
-    </w:p>
-    <w:p>
-      <w:pPr>
-        <w:pStyle w:val="ListBullet"/>
-        <w:tabs>
-          <w:tab w:val="clear" w:pos="360"/>
-        </w:tabs>
-        <w:ind w:left="1440"/>
-        <w:rPr>
-          <w:color w:val="76923C" w:themeColor="accent3" w:themeShade="BF"/>
-        </w:rPr>
-      </w:pPr>
-      <w:r>
-        <w:rPr>
-          <w:color w:val="76923C" w:themeColor="accent3" w:themeShade="BF"/>
-        </w:rPr>
-        <w:t>AVAL (measured outcome)</w:t>
-      </w:r>
-    </w:p>
-    <w:p>
-      <w:pPr>
-        <w:pStyle w:val="ListBullet"/>
-        <w:tabs>
-          <w:tab w:val="clear" w:pos="360"/>
-        </w:tabs>
-        <w:ind w:left="1440"/>
-        <w:rPr>
-          <w:color w:val="76923C" w:themeColor="accent3" w:themeShade="BF"/>
-        </w:rPr>
-      </w:pPr>
-      <w:r>
-        <w:rPr>
-          <w:color w:val="76923C" w:themeColor="accent3" w:themeShade="BF"/>
-        </w:rPr>
-        <w:t>ANRLO (lower limit of reference range)</w:t>
-      </w:r>
-    </w:p>
-    <w:p>
-      <w:pPr>
-        <w:pStyle w:val="ListBullet"/>
-        <w:tabs>
-          <w:tab w:val="clear" w:pos="360"/>
-        </w:tabs>
-        <w:ind w:left="1440"/>
-        <w:rPr>
-          <w:color w:val="76923C" w:themeColor="accent3" w:themeShade="BF"/>
-        </w:rPr>
-      </w:pPr>
-      <w:r>
-        <w:rPr>
-          <w:color w:val="76923C" w:themeColor="accent3" w:themeShade="BF"/>
-        </w:rPr>
-        <w:t>ANRHI (upper limit of reference range)</w:t>
-      </w:r>
-    </w:p>
-    <w:p>
-      <w:pPr>
-        <w:pStyle w:val="ListBullet"/>
-        <w:tabs>
-          <w:tab w:val="clear" w:pos="360"/>
-        </w:tabs>
-        <w:ind w:left="1440"/>
-        <w:rPr>
-          <w:color w:val="76923C" w:themeColor="accent3" w:themeShade="BF"/>
-        </w:rPr>
-      </w:pPr>
-      <w:r>
-        <w:rPr>
-          <w:color w:val="76923C" w:themeColor="accent3" w:themeShade="BF"/>
-        </w:rPr>
-        <w:t>SAFFL (population flag)</w:t>
-      </w:r>
-    </w:p>
-    <w:p>
-      <w:pPr>
-        <w:pStyle w:val="ListBullet"/>
-        <w:tabs>
-          <w:tab w:val="clear" w:pos="360"/>
-        </w:tabs>
-        <w:ind w:left="1440"/>
-        <w:rPr>
-          <w:color w:val="76923C" w:themeColor="accent3" w:themeShade="BF"/>
-        </w:rPr>
-      </w:pPr>
-      <w:r>
-        <w:rPr>
-          <w:color w:val="76923C" w:themeColor="accent3" w:themeShade="BF"/>
-        </w:rPr>
-        <w:t>ANL01FL (analysis flag)</w:t>
-      </w:r>
-    </w:p>
-    <w:p>
-      <w:pPr>
-        <w:pStyle w:val="ListBullet"/>
-        <w:tabs>
-          <w:tab w:val="clear" w:pos="360"/>
-        </w:tabs>
-        <w:ind w:left="720"/>
-        <w:rPr>
-          <w:b/>
-          <w:i/>
-          <w:color w:val="76923C" w:themeColor="accent3" w:themeShade="BF"/>
-        </w:rPr>
-      </w:pPr>
-      <w:r>
-        <w:rPr>
-          <w:b/>
-          <w:i/>
-          <w:color w:val="76923C" w:themeColor="accent3" w:themeShade="BF"/>
-        </w:rPr>
-        <w:t>basic readability features</w:t>
-      </w:r>
-    </w:p>
-    <w:p>
-      <w:pPr>
-        <w:pStyle w:val="ListBullet"/>
-        <w:tabs>
-          <w:tab w:val="clear" w:pos="360"/>
-        </w:tabs>
-        <w:ind w:left="1080"/>
-        <w:rPr>
-          <w:color w:val="76923C" w:themeColor="accent3" w:themeShade="BF"/>
-        </w:rPr>
-      </w:pPr>
-      <w:r>
-        <w:rPr>
-          <w:color w:val="76923C" w:themeColor="accent3" w:themeShade="BF"/>
-        </w:rPr>
-        <w:lastRenderedPageBreak/>
-        <w:t>maximum number of boxes to display on a page (basic paging control)</w:t>
-      </w:r>
-    </w:p>
-    <w:p>
-      <w:pPr>
-        <w:pStyle w:val="ListBullet"/>
-        <w:tabs>
-          <w:tab w:val="clear" w:pos="360"/>
-        </w:tabs>
-        <w:ind w:left="1080"/>
-        <w:rPr>
-          <w:color w:val="76923C" w:themeColor="accent3" w:themeShade="BF"/>
-        </w:rPr>
-      </w:pPr>
-      <w:r>
-        <w:rPr>
-          <w:color w:val="76923C" w:themeColor="accent3" w:themeShade="BF"/>
-        </w:rPr>
-        <w:t>on/off jitter option (to reduce overlap of reference range outliers)</w:t>
-      </w:r>
-    </w:p>
-    <w:p>
-      <w:pPr>
-        <w:pStyle w:val="ListBullet"/>
-        <w:tabs>
-          <w:tab w:val="clear" w:pos="360"/>
-        </w:tabs>
-        <w:rPr>
-          <w:color w:val="76923C" w:themeColor="accent3" w:themeShade="BF"/>
-        </w:rPr>
-      </w:pPr>
-      <w:r>
-        <w:rPr>
-          <w:color w:val="76923C" w:themeColor="accent3" w:themeShade="BF"/>
-        </w:rPr>
-        <w:t>Restrictions</w:t>
-      </w:r>
-    </w:p>
-    <w:p>
-      <w:pPr>
-        <w:pStyle w:val="ListBullet"/>
-        <w:tabs>
-          <w:tab w:val="clear" w:pos="360"/>
-        </w:tabs>
-        <w:ind w:left="720"/>
-        <w:rPr>
-          <w:color w:val="76923C" w:themeColor="accent3" w:themeShade="BF"/>
-        </w:rPr>
-      </w:pPr>
-    </w:p>
-    <w:p>
-      <w:pPr>
-        <w:pStyle w:val="ListBullet"/>
-      </w:pPr>
-      <w:r>
-        <w:t>Footnote</w:t>
-      </w:r>
-      <w:r>
-        <w:t>:</w:t>
-      </w:r>
-    </w:p>
-    <w:p>
-      <w:pPr>
-        <w:pStyle w:val="ListBullet2"/>
-      </w:pPr>
-      <w:r>
-        <w:t>Box plot type is schematic: the box shows median and interquartile range (IQR, the box edges); the whiskers extend to the min</w:t>
-      </w:r>
-      <w:r>
-        <w:t>imum</w:t>
-      </w:r>
-      <w:r>
-        <w:t xml:space="preserve"> and max</w:t>
-      </w:r>
-      <w:r>
-        <w:t>imum</w:t>
-      </w:r>
-      <w:r>
-        <w:t xml:space="preserve"> data points</w:t>
-      </w:r>
-      <w:r>
-        <w:t xml:space="preserve"> within</w:t>
-      </w:r>
-      <w:r>
-        <w:t xml:space="preserve"> 1.5 IQR below 25</w:t>
-      </w:r>
-      <w:r>
-        <w:t xml:space="preserve">% and above 75%, respectively. </w:t>
-      </w:r>
-      <w:r>
-        <w:t xml:space="preserve">Values outside the whiskers are shown as outliers. Means are marked with </w:t>
-      </w:r>
-      <w:r>
-        <w:t xml:space="preserve">a </w:t>
-      </w:r>
-      <w:r>
-        <w:t>d</w:t>
-      </w:r>
-      <w:r>
-        <w:t>ifferent symbol for each treatment.</w:t>
-      </w:r>
-      <w:r>
-        <w:t xml:space="preserve"> </w:t>
-      </w:r>
-      <w:bookmarkStart w:id="0" w:name="_GoBack"/>
-      <w:r>
-        <w:t>Red dots indicate measures outside the normal reference range.</w:t>
-      </w:r>
-      <w:bookmarkEnd w:id="0"/>
-    </w:p>
-    <w:p/>
-    <w:p>
-      <w:pPr>
-        <w:pStyle w:val="Heading4"/>
-        <w:rPr>
-          <w:rFonts w:eastAsia="Times New Roman"/>
-        </w:rPr>
-      </w:pPr>
-      <w:r>
-        <w:rPr>
-          <w:rFonts w:eastAsia="Times New Roman"/>
-        </w:rPr>
-        <w:t xml:space="preserve">General </w:t>
-      </w:r>
-      <w:r>
-        <w:rPr>
-          <w:rFonts w:eastAsia="Times New Roman"/>
-        </w:rPr>
-        <w:t>Output and Formatting</w:t>
-      </w:r>
-      <w:r>
-        <w:rPr>
-          <w:rFonts w:eastAsia="Times New Roman"/>
-        </w:rPr>
-        <w:t xml:space="preserve"> </w:t>
-      </w:r>
-      <w:r>
-        <w:rPr>
-          <w:rFonts w:eastAsia="Times New Roman"/>
-        </w:rPr>
-        <w:t xml:space="preserve">Requirements </w:t>
-      </w:r>
-    </w:p>
-    <w:p>
-      <w:r>
-        <w:t>NOTE: These might or might not apply to the specific o</w:t>
-      </w:r>
-      <w:r>
-        <w:t>utput or feature of the script.</w:t>
-      </w:r>
-    </w:p>
-    <w:p>
-      <w:pPr>
-        <w:rPr>
-          <w:b/>
-          <w:i/>
-          <w:color w:val="76923C" w:themeColor="accent3" w:themeShade="BF"/>
-        </w:rPr>
-      </w:pPr>
-      <w:r>
-        <w:rPr>
-          <w:b/>
-          <w:i/>
-          <w:color w:val="76923C" w:themeColor="accent3" w:themeShade="BF"/>
-        </w:rPr>
-        <w:t>[DDT] Suggestion:</w:t>
-      </w:r>
-    </w:p>
-    <w:p>
-      <w:pPr>
-        <w:pStyle w:val="ListParagraph"/>
-        <w:numPr>
-          <w:ilvl w:val="0"/>
-          <w:numId w:val="14"/>
-        </w:numPr>
-        <w:rPr>
-          <w:b/>
-          <w:color w:val="76923C" w:themeColor="accent3" w:themeShade="BF"/>
-        </w:rPr>
-      </w:pPr>
-      <w:r>
-        <w:rPr>
-          <w:b/>
-          <w:color w:val="76923C" w:themeColor="accent3" w:themeShade="BF"/>
-        </w:rPr>
-        <w:t>Move all general requirements to a "CSS Standard Analyses General Output and For</w:t>
-      </w:r>
-      <w:r>
-        <w:rPr>
-          <w:b/>
-          <w:color w:val="76923C" w:themeColor="accent3" w:themeShade="BF"/>
-        </w:rPr>
-        <w:t>matting Requirements" document.</w:t>
-      </w:r>
-      <w:r>
-        <w:rPr>
-          <w:b/>
-          <w:color w:val="76923C" w:themeColor="accent3" w:themeShade="BF"/>
-        </w:rPr>
-        <w:t xml:space="preserve"> </w:t>
-      </w:r>
-      <w:hyperlink r:id="rId10" w:history="1">
         <w:r>
           <w:rPr>
             <w:rStyle w:val="Hyperlink"/>
-            <w:b/>
           </w:rPr>
-          <w:t>This looks like a good starting point.</w:t>
+          <w:t xml:space="preserve"> </w:t>
+        </w:r>
+        <w:r>
+          <w:rPr>
+            <w:rStyle w:val="Hyperlink"/>
+          </w:rPr>
+          <w:t>Graph Template Language: Reference (Boxplot Statement)</w:t>
         </w:r>
       </w:hyperlink>
     </w:p>
     <w:p>
       <w:pPr>
-        <w:pStyle w:val="ListParagraph"/>
-        <w:numPr>
-          <w:ilvl w:val="0"/>
-          <w:numId w:val="14"/>
-        </w:numPr>
+        <w:pStyle w:val="ListBullet"/>
+        <w:tabs>
+          <w:tab w:val="clear" w:pos="360"/>
+        </w:tabs>
+        <w:ind w:left="1080"/>
+      </w:pPr>
+      <w:r>
+        <w:t>analyze by treatment</w:t>
+      </w:r>
+    </w:p>
+    <w:p>
+      <w:pPr>
+        <w:pStyle w:val="ListBullet"/>
+        <w:tabs>
+          <w:tab w:val="clear" w:pos="360"/>
+        </w:tabs>
+        <w:ind w:left="1080"/>
+      </w:pPr>
+      <w:r>
+        <w:t>group boxes by time point, and label clearly</w:t>
+      </w:r>
+    </w:p>
+    <w:p>
+      <w:pPr>
+        <w:pStyle w:val="ListBullet"/>
+        <w:tabs>
+          <w:tab w:val="clear" w:pos="360"/>
+        </w:tabs>
+        <w:ind w:left="1080"/>
+      </w:pPr>
+      <w:r>
+        <w:t>outliers:</w:t>
+      </w:r>
+    </w:p>
+    <w:p>
+      <w:pPr>
+        <w:pStyle w:val="ListBullet"/>
+        <w:tabs>
+          <w:tab w:val="clear" w:pos="360"/>
+        </w:tabs>
+        <w:ind w:left="1440"/>
+      </w:pPr>
+      <w:r>
         <w:rPr>
           <w:b/>
-          <w:color w:val="76923C" w:themeColor="accent3" w:themeShade="BF"/>
-        </w:rPr>
+        </w:rPr>
+        <w:t>IQR outliers</w:t>
+      </w:r>
+      <w:r>
+        <w:t xml:space="preserve"> as box outlines</w:t>
+      </w:r>
+      <w:r>
+        <w:t xml:space="preserve">, </w:t>
+      </w:r>
+      <w:r>
+        <w:t>and</w:t>
+      </w:r>
+    </w:p>
+    <w:p>
+      <w:pPr>
+        <w:pStyle w:val="ListBullet"/>
+        <w:tabs>
+          <w:tab w:val="clear" w:pos="360"/>
+        </w:tabs>
+        <w:ind w:left="1440"/>
       </w:pPr>
       <w:r>
         <w:rPr>
           <w:b/>
-          <w:color w:val="76923C" w:themeColor="accent3" w:themeShade="BF"/>
-        </w:rPr>
-        <w:t>Move</w:t>
-      </w:r>
+        </w:rPr>
+        <w:t>reference range outliers</w:t>
+      </w:r>
+      <w:r>
+        <w:t xml:space="preserve"> as red dots</w:t>
+      </w:r>
+    </w:p>
+    <w:p>
+      <w:pPr>
+        <w:pStyle w:val="ListBullet"/>
+        <w:tabs>
+          <w:tab w:val="clear" w:pos="360"/>
+        </w:tabs>
+        <w:ind w:left="1080"/>
+      </w:pPr>
+      <w:r>
+        <w:t>reference ranges - options to draw reference lines for various scenarios (based on values found in data)</w:t>
+      </w:r>
+    </w:p>
+    <w:p>
+      <w:pPr>
+        <w:pStyle w:val="ListBullet"/>
+        <w:tabs>
+          <w:tab w:val="clear" w:pos="360"/>
+        </w:tabs>
+        <w:ind w:left="1440"/>
+      </w:pPr>
       <w:r>
         <w:rPr>
           <w:b/>
-          <w:color w:val="76923C" w:themeColor="accent3" w:themeShade="BF"/>
-        </w:rPr>
-        <w:t xml:space="preserve"> all "Central Tendency" requirements to a "Output and Formatting Requirements" section of the CT white paper</w:t>
-      </w:r>
-    </w:p>
-    <w:p>
-      <w:pPr>
-        <w:pStyle w:val="ListParagraph"/>
-        <w:numPr>
-          <w:ilvl w:val="0"/>
-          <w:numId w:val="14"/>
-        </w:numPr>
+        </w:rPr>
+        <w:t>uniform:</w:t>
+      </w:r>
+      <w:r>
+        <w:t xml:space="preserve"> If all reference range values are uniform for a set of measures, draw those  uniform low/high reference range line.</w:t>
+      </w:r>
+    </w:p>
+    <w:p>
+      <w:pPr>
+        <w:pStyle w:val="ListBullet"/>
+        <w:tabs>
+          <w:tab w:val="clear" w:pos="360"/>
+        </w:tabs>
+        <w:ind w:left="1440"/>
+      </w:pPr>
+      <w:r>
         <w:rPr>
           <w:b/>
-          <w:color w:val="76923C" w:themeColor="accent3" w:themeShade="BF"/>
-        </w:rPr>
-      </w:pPr>
-      <w:r>
+        </w:rPr>
+        <w:t>narrow:</w:t>
+      </w:r>
+      <w:r>
+        <w:t xml:space="preserve"> If reference range values are NOT uniform for a set of measures, draw the only the </w:t>
+      </w:r>
+      <w:r>
+        <w:rPr>
+          <w:i/>
+        </w:rPr>
+        <w:t>narrow</w:t>
+      </w:r>
+      <w:r>
+        <w:t xml:space="preserve"> reference range lines (highest of the lows, lowest of the highs)</w:t>
+      </w:r>
+    </w:p>
+    <w:p>
+      <w:pPr>
+        <w:pStyle w:val="ListBullet"/>
+        <w:tabs>
+          <w:tab w:val="clear" w:pos="360"/>
+        </w:tabs>
+        <w:ind w:left="1440"/>
         <w:rPr>
           <w:b/>
-          <w:color w:val="76923C" w:themeColor="accent3" w:themeShade="BF"/>
-        </w:rPr>
-        <w:t>Keep only target-specific requirements in this document</w:t>
+        </w:rPr>
+      </w:pPr>
+      <w:r>
+        <w:rPr>
+          <w:b/>
+        </w:rPr>
+        <w:t>all:</w:t>
+      </w:r>
+      <w:r>
+        <w:t xml:space="preserve"> Discouraged by white paper authors – draw all reference lines relevant to the set of measures.</w:t>
       </w:r>
     </w:p>
     <w:p>
@@ -934,26 +323,64 @@
         <w:pStyle w:val="ListBullet"/>
         <w:tabs>
           <w:tab w:val="clear" w:pos="360"/>
-          <w:tab w:val="num" w:pos="2160"/>
-        </w:tabs>
-        <w:rPr>
-          <w:color w:val="76923C" w:themeColor="accent3" w:themeShade="BF"/>
-        </w:rPr>
-      </w:pPr>
-      <w:r>
-        <w:rPr>
-          <w:i/>
-          <w:color w:val="76923C" w:themeColor="accent3" w:themeShade="BF"/>
-        </w:rPr>
-        <w:t xml:space="preserve">Move to new Project 8 doc at same level as the white papers: </w:t>
-      </w:r>
-      <w:r>
+        </w:tabs>
+        <w:ind w:left="1440"/>
+        <w:rPr>
+          <w:b/>
+        </w:rPr>
+      </w:pPr>
+      <w:r>
+        <w:rPr>
+          <w:b/>
+        </w:rPr>
+        <w:t>none</w:t>
+      </w:r>
+    </w:p>
+    <w:p>
+      <w:pPr>
+        <w:pStyle w:val="ListBullet"/>
+        <w:tabs>
+          <w:tab w:val="clear" w:pos="360"/>
+        </w:tabs>
+        <w:ind w:left="1440"/>
+        <w:rPr>
+          <w:b/>
+        </w:rPr>
+      </w:pPr>
+      <w:r>
+        <w:rPr>
+          <w:b/>
+        </w:rPr>
+        <w:t>numeric value</w:t>
+      </w:r>
+      <w:r>
+        <w:rPr>
+          <w:b/>
+        </w:rPr>
+        <w:t>(s):</w:t>
+      </w:r>
+      <w:r>
+        <w:t xml:space="preserve"> draw exactly these specific reference lines (e.g., a zero (0) line for change from baseline boxplots.</w:t>
+      </w:r>
+    </w:p>
+    <w:p>
+      <w:pPr>
+        <w:pStyle w:val="ListBullet"/>
+        <w:tabs>
+          <w:tab w:val="clear" w:pos="360"/>
+        </w:tabs>
+        <w:ind w:left="720"/>
         <w:rPr>
           <w:b/>
           <w:i/>
-          <w:color w:val="76923C" w:themeColor="accent3" w:themeShade="BF"/>
-        </w:rPr>
-        <w:t>"CSS Standard Analyses General Output and Formatting Requirements"</w:t>
+        </w:rPr>
+      </w:pPr>
+      <w:r>
+        <w:rPr>
+          <w:b/>
+          <w:i/>
+        </w:rPr>
+        <w:t>User variability</w:t>
       </w:r>
     </w:p>
     <w:p>
@@ -961,12 +388,116 @@
         <w:pStyle w:val="ListBullet"/>
         <w:tabs>
           <w:tab w:val="clear" w:pos="360"/>
-          <w:tab w:val="num" w:pos="2520"/>
+        </w:tabs>
+        <w:ind w:left="1080"/>
+      </w:pPr>
+      <w:r>
+        <w:t>location and name of each input data sets</w:t>
+      </w:r>
+    </w:p>
+    <w:p>
+      <w:pPr>
+        <w:pStyle w:val="ListBullet"/>
+        <w:tabs>
+          <w:tab w:val="clear" w:pos="360"/>
+        </w:tabs>
+        <w:ind w:left="1080"/>
+      </w:pPr>
+      <w:r>
+        <w:t>output location (user-specified path)</w:t>
+      </w:r>
+    </w:p>
+    <w:p>
+      <w:pPr>
+        <w:pStyle w:val="ListBullet"/>
+        <w:tabs>
+          <w:tab w:val="clear" w:pos="360"/>
+        </w:tabs>
+        <w:ind w:left="1080"/>
+      </w:pPr>
+      <w:r>
+        <w:t xml:space="preserve">parameterize core variables required for analysis &amp; display: </w:t>
+      </w:r>
+    </w:p>
+    <w:p>
+      <w:pPr>
+        <w:pStyle w:val="ListBullet"/>
+        <w:tabs>
+          <w:tab w:val="clear" w:pos="360"/>
+        </w:tabs>
+        <w:ind w:left="1440"/>
+      </w:pPr>
+      <w:r>
+        <w:t>AVAL (measured outcome)</w:t>
+      </w:r>
+    </w:p>
+    <w:p>
+      <w:pPr>
+        <w:pStyle w:val="ListBullet"/>
+        <w:tabs>
+          <w:tab w:val="clear" w:pos="360"/>
+        </w:tabs>
+        <w:ind w:left="1440"/>
+      </w:pPr>
+      <w:r>
+        <w:t>ANRLO (lower limit of reference range)</w:t>
+      </w:r>
+    </w:p>
+    <w:p>
+      <w:pPr>
+        <w:pStyle w:val="ListBullet"/>
+        <w:tabs>
+          <w:tab w:val="clear" w:pos="360"/>
+        </w:tabs>
+        <w:ind w:left="1440"/>
+      </w:pPr>
+      <w:r>
+        <w:t>ANRHI (upper limit of reference range)</w:t>
+      </w:r>
+    </w:p>
+    <w:p>
+      <w:pPr>
+        <w:pStyle w:val="ListBullet"/>
+        <w:tabs>
+          <w:tab w:val="clear" w:pos="360"/>
+        </w:tabs>
+        <w:ind w:left="1440"/>
+      </w:pPr>
+      <w:r>
+        <w:t>SAFFL (population flag)</w:t>
+      </w:r>
+    </w:p>
+    <w:p>
+      <w:pPr>
+        <w:pStyle w:val="ListBullet"/>
+        <w:tabs>
+          <w:tab w:val="clear" w:pos="360"/>
+        </w:tabs>
+        <w:ind w:left="1440"/>
+      </w:pPr>
+      <w:r>
+        <w:t>ANL01FL (analysis flag)</w:t>
+      </w:r>
+    </w:p>
+    <w:p>
+      <w:pPr>
+        <w:pStyle w:val="ListBullet"/>
+        <w:tabs>
+          <w:tab w:val="clear" w:pos="360"/>
         </w:tabs>
         <w:ind w:left="720"/>
-      </w:pPr>
-      <w:r>
-        <w:t>The page margins used in this document mirror the margins required for US regulatory submissions. TFL fits within 9.25” x 6” common text area.</w:t>
+        <w:rPr>
+          <w:b/>
+          <w:i/>
+        </w:rPr>
+      </w:pPr>
+      <w:r>
+        <w:rPr>
+          <w:b/>
+          <w:i/>
+        </w:rPr>
+        <w:lastRenderedPageBreak/>
+        <w:t>basic readability features</w:t>
       </w:r>
     </w:p>
     <w:p>
@@ -974,213 +505,172 @@
         <w:pStyle w:val="ListBullet"/>
         <w:tabs>
           <w:tab w:val="clear" w:pos="360"/>
-          <w:tab w:val="num" w:pos="2160"/>
+        </w:tabs>
+        <w:ind w:left="1080"/>
+      </w:pPr>
+      <w:r>
+        <w:t>maximum number of boxes to display on a page (basic paging control)</w:t>
+      </w:r>
+    </w:p>
+    <w:p>
+      <w:pPr>
+        <w:pStyle w:val="ListBullet"/>
+        <w:tabs>
+          <w:tab w:val="clear" w:pos="360"/>
+        </w:tabs>
+      </w:pPr>
+      <w:r>
+        <w:t>Restrictions</w:t>
+      </w:r>
+    </w:p>
+    <w:p>
+      <w:pPr>
+        <w:pStyle w:val="ListBullet"/>
+        <w:tabs>
+          <w:tab w:val="clear" w:pos="360"/>
         </w:tabs>
         <w:ind w:left="720"/>
       </w:pPr>
-      <w:r>
-        <w:t>This document contains generic titles and footnotes to aid review.</w:t>
-      </w:r>
     </w:p>
     <w:p>
       <w:pPr>
         <w:pStyle w:val="ListBullet"/>
-        <w:tabs>
-          <w:tab w:val="clear" w:pos="360"/>
-          <w:tab w:val="num" w:pos="2160"/>
-        </w:tabs>
-        <w:ind w:left="720"/>
-      </w:pPr>
-      <w:r>
-        <w:t>Titles must be centered.</w:t>
-      </w:r>
-    </w:p>
-    <w:p>
-      <w:pPr>
-        <w:pStyle w:val="ListBullet"/>
-        <w:tabs>
-          <w:tab w:val="clear" w:pos="360"/>
-          <w:tab w:val="num" w:pos="1800"/>
-        </w:tabs>
-        <w:ind w:left="720"/>
-      </w:pPr>
-      <w:r>
-        <w:t>Footnotes must be left justified</w:t>
-      </w:r>
-    </w:p>
-    <w:p>
-      <w:pPr>
-        <w:pStyle w:val="ListBullet"/>
-        <w:tabs>
-          <w:tab w:val="clear" w:pos="360"/>
-          <w:tab w:val="num" w:pos="2880"/>
-        </w:tabs>
-        <w:ind w:left="720"/>
-      </w:pPr>
-      <w:r>
-        <w:t>Placeholders for the program, output, date generated, and source data footnotes do not need to be displayed for each shell but will be produced for each TFL consistent with the standard macro output.</w:t>
-      </w:r>
-    </w:p>
-    <w:p>
-      <w:pPr>
-        <w:pStyle w:val="ListBullet"/>
-        <w:tabs>
-          <w:tab w:val="clear" w:pos="360"/>
-          <w:tab w:val="num" w:pos="2520"/>
-        </w:tabs>
-        <w:ind w:left="720"/>
-      </w:pPr>
-      <w:r>
-        <w:t>P-values should follow the formats below (these guidelines align with medical journal requirements):</w:t>
-      </w:r>
-    </w:p>
-    <w:p>
-      <w:pPr>
-        <w:pStyle w:val="ListBullet"/>
-        <w:tabs>
-          <w:tab w:val="clear" w:pos="360"/>
-          <w:tab w:val="num" w:pos="2520"/>
-        </w:tabs>
-        <w:ind w:left="720"/>
-      </w:pPr>
-      <w:r>
-        <w:t>For p &gt; 0.1, report the p-value to 2 decimal places</w:t>
-      </w:r>
-    </w:p>
-    <w:p>
-      <w:pPr>
-        <w:pStyle w:val="ListBullet"/>
-        <w:tabs>
-          <w:tab w:val="clear" w:pos="360"/>
-          <w:tab w:val="num" w:pos="2520"/>
-        </w:tabs>
-        <w:ind w:left="720"/>
-      </w:pPr>
-      <w:r>
-        <w:t>For 0.1 &gt; p &gt; 0.001, report the p-value to 3 decimal places</w:t>
-      </w:r>
-    </w:p>
-    <w:p>
-      <w:pPr>
-        <w:pStyle w:val="ListBullet"/>
-        <w:tabs>
-          <w:tab w:val="clear" w:pos="360"/>
-          <w:tab w:val="num" w:pos="2160"/>
-        </w:tabs>
-        <w:ind w:left="720"/>
-      </w:pPr>
-      <w:r>
-        <w:t>For p &lt; 0.001, report p &lt; 0.001.</w:t>
-      </w:r>
-    </w:p>
-    <w:p>
-      <w:pPr>
-        <w:pStyle w:val="ListBullet"/>
-        <w:tabs>
-          <w:tab w:val="clear" w:pos="360"/>
-          <w:tab w:val="num" w:pos="2160"/>
-        </w:tabs>
-        <w:ind w:left="720"/>
-      </w:pPr>
-      <w:r>
-        <w:t>Decimal places for continuous data summaries should follow these guidelines:</w:t>
-      </w:r>
-    </w:p>
-    <w:p>
-      <w:pPr>
-        <w:pStyle w:val="ListBullet"/>
-        <w:tabs>
-          <w:tab w:val="clear" w:pos="360"/>
-          <w:tab w:val="num" w:pos="2880"/>
-        </w:tabs>
-        <w:ind w:left="1080"/>
-      </w:pPr>
-      <w:r>
-        <w:t>mean and estimates of precision (e</w:t>
+      </w:pPr>
+      <w:r>
+        <w:t>Footnote</w:t>
+      </w:r>
+      <w:r>
+        <w:t>:</w:t>
+      </w:r>
+    </w:p>
+    <w:p>
+      <w:pPr>
+        <w:pStyle w:val="ListBullet2"/>
+      </w:pPr>
+      <w:r>
+        <w:t>Box plot type is schematic: the box shows median and interquartile range (IQR, the box edges); the whiskers extend to the min</w:t>
+      </w:r>
+      <w:r>
+        <w:t>imum</w:t>
+      </w:r>
+      <w:r>
+        <w:t xml:space="preserve"> and max</w:t>
+      </w:r>
+      <w:r>
+        <w:t>imum</w:t>
+      </w:r>
+      <w:r>
+        <w:t xml:space="preserve"> data points</w:t>
+      </w:r>
+      <w:r>
+        <w:t xml:space="preserve"> within</w:t>
+      </w:r>
+      <w:r>
+        <w:t xml:space="preserve"> 1.5 IQR below 25</w:t>
+      </w:r>
+      <w:r>
+        <w:t xml:space="preserve">% and above 75%, respectively. </w:t>
+      </w:r>
+      <w:r>
+        <w:t xml:space="preserve">Values outside the whiskers are shown as outliers. Means are marked with </w:t>
+      </w:r>
+      <w:r>
+        <w:t xml:space="preserve">a </w:t>
+      </w:r>
+      <w:r>
+        <w:t>d</w:t>
+      </w:r>
+      <w:r>
+        <w:t>ifferent symbol for each treatment.</w:t>
+      </w:r>
+      <w:r>
+        <w:t xml:space="preserve"> Red dots indicate measures outside the normal reference range.</w:t>
+      </w:r>
+    </w:p>
+    <w:p/>
+    <w:p>
+      <w:pPr>
+        <w:pStyle w:val="Heading4"/>
+        <w:rPr>
+          <w:rFonts w:eastAsia="Times New Roman"/>
+        </w:rPr>
+      </w:pPr>
+      <w:r>
+        <w:rPr>
+          <w:rFonts w:eastAsia="Times New Roman"/>
+        </w:rPr>
+        <w:t xml:space="preserve">General </w:t>
+      </w:r>
+      <w:r>
+        <w:rPr>
+          <w:rFonts w:eastAsia="Times New Roman"/>
+        </w:rPr>
+        <w:t>Output and Formatting</w:t>
+      </w:r>
+      <w:r>
+        <w:rPr>
+          <w:rFonts w:eastAsia="Times New Roman"/>
+        </w:rPr>
+        <w:t xml:space="preserve"> </w:t>
+      </w:r>
+      <w:r>
+        <w:rPr>
+          <w:rFonts w:eastAsia="Times New Roman"/>
+        </w:rPr>
+        <w:t xml:space="preserve">Requirements </w:t>
+      </w:r>
+    </w:p>
+    <w:p>
+      <w:r>
+        <w:t xml:space="preserve">See the specification document </w:t>
+      </w:r>
+      <w:r>
+        <w:rPr>
+          <w:b/>
+        </w:rPr>
+        <w:t>CSS_GeneralOutputandFormattingRequirements.docx</w:t>
       </w:r>
       <w:r>
         <w:t>.</w:t>
       </w:r>
-      <w:r>
-        <w:t>g</w:t>
-      </w:r>
-      <w:r>
-        <w:t>.</w:t>
-      </w:r>
-      <w:r>
-        <w:t xml:space="preserve">, variance, SD, SE, Confidence Intervals) </w:t>
-      </w:r>
-      <w:r>
-        <w:t xml:space="preserve">have </w:t>
-      </w:r>
-      <w:r>
-        <w:t>1 more decimal place than the collected data</w:t>
-      </w:r>
-    </w:p>
-    <w:p>
-      <w:pPr>
-        <w:pStyle w:val="ListBullet"/>
-        <w:tabs>
-          <w:tab w:val="clear" w:pos="360"/>
-          <w:tab w:val="num" w:pos="2520"/>
-        </w:tabs>
-        <w:ind w:left="1080"/>
-      </w:pPr>
-      <w:r>
-        <w:lastRenderedPageBreak/>
-        <w:t>distributional parameters (</w:t>
-      </w:r>
-      <w:proofErr w:type="spellStart"/>
-      <w:r>
-        <w:t>eg</w:t>
-      </w:r>
-      <w:proofErr w:type="spellEnd"/>
-      <w:r>
-        <w:t xml:space="preserve">, Q1, Q3) </w:t>
-      </w:r>
-      <w:r>
-        <w:t xml:space="preserve">also have </w:t>
-      </w:r>
-      <w:r>
-        <w:t>1 more decimal place than the collected data</w:t>
-      </w:r>
-    </w:p>
-    <w:p>
-      <w:pPr>
-        <w:pStyle w:val="ListBullet"/>
-        <w:tabs>
-          <w:tab w:val="clear" w:pos="360"/>
-          <w:tab w:val="num" w:pos="2160"/>
-        </w:tabs>
-        <w:ind w:left="1080"/>
-      </w:pPr>
-      <w:r>
-        <w:t xml:space="preserve">present </w:t>
-      </w:r>
-      <w:r>
-        <w:t xml:space="preserve">Minimum and Maximum to the same decimal places as </w:t>
-      </w:r>
-      <w:r>
-        <w:t>collected</w:t>
-      </w:r>
-    </w:p>
-    <w:p>
-      <w:pPr>
-        <w:pStyle w:val="ListBullet"/>
-        <w:tabs>
-          <w:tab w:val="clear" w:pos="360"/>
-          <w:tab w:val="num" w:pos="1800"/>
-        </w:tabs>
-        <w:ind w:left="1080"/>
-      </w:pPr>
-      <w:r>
-        <w:t>p</w:t>
-      </w:r>
-      <w:r>
-        <w:t xml:space="preserve">ercentages </w:t>
-      </w:r>
-      <w:r>
-        <w:t>have at least one decimal place</w:t>
+    </w:p>
+    <w:p/>
+    <w:p>
+      <w:pPr>
+        <w:pStyle w:val="Heading3"/>
+      </w:pPr>
+      <w:bookmarkStart w:id="0" w:name="_Ref426383024"/>
+      <w:r>
+        <w:t xml:space="preserve">Usage </w:t>
+      </w:r>
+      <w:r>
+        <w:t>Requirements</w:t>
+      </w:r>
+      <w:bookmarkEnd w:id="0"/>
+    </w:p>
+    <w:p>
+      <w:pPr>
+        <w:pStyle w:val="Heading4"/>
+      </w:pPr>
+      <w:r>
+        <w:t>Required Input</w:t>
+      </w:r>
+    </w:p>
+    <w:p>
+      <w:pPr>
+        <w:pStyle w:val="Heading5"/>
+        <w:ind w:left="360"/>
+        <w:rPr>
+          <w:rFonts w:asciiTheme="minorHAnsi" w:hAnsiTheme="minorHAnsi"/>
+          <w:color w:val="auto"/>
+        </w:rPr>
+      </w:pPr>
+      <w:r>
+        <w:rPr>
+          <w:rFonts w:asciiTheme="minorHAnsi" w:hAnsiTheme="minorHAnsi"/>
+          <w:color w:val="auto"/>
+        </w:rPr>
+        <w:t>Vital Signs Domain</w:t>
       </w:r>
     </w:p>
     <w:p>
@@ -1190,34 +680,92 @@
           <w:tab w:val="clear" w:pos="360"/>
           <w:tab w:val="num" w:pos="1080"/>
         </w:tabs>
-        <w:ind w:left="720"/>
-      </w:pPr>
-      <w:r>
-        <w:t>All tables summarizing baseline data must include a “total” column for studies with more than 1 arm.</w:t>
-      </w:r>
-    </w:p>
-    <w:p>
-      <w:pPr>
-        <w:pStyle w:val="Heading3"/>
-      </w:pPr>
-      <w:bookmarkStart w:id="1" w:name="_Ref426383024"/>
-      <w:r>
-        <w:t xml:space="preserve">Usage </w:t>
-      </w:r>
-      <w:r>
-        <w:t>Requirements</w:t>
-      </w:r>
-      <w:bookmarkEnd w:id="1"/>
+        <w:ind w:left="1080"/>
+      </w:pPr>
       <w:r>
         <w:t xml:space="preserve"> </w:t>
       </w:r>
-    </w:p>
-    <w:p>
-      <w:pPr>
-        <w:pStyle w:val="Heading4"/>
-      </w:pPr>
-      <w:r>
-        <w:t>Required Input</w:t>
+      <w:r>
+        <w:t>Dataset</w:t>
+      </w:r>
+      <w:r>
+        <w:t xml:space="preserve">: </w:t>
+      </w:r>
+      <w:r>
+        <w:rPr>
+          <w:color w:val="183691"/>
+        </w:rPr>
+        <w:t>ADVS</w:t>
+      </w:r>
+      <w:r>
+        <w:rPr>
+          <w:color w:val="183691"/>
+        </w:rPr>
+        <w:t xml:space="preserve"> </w:t>
+      </w:r>
+    </w:p>
+    <w:p>
+      <w:pPr>
+        <w:pStyle w:val="ListBullet2"/>
+        <w:tabs>
+          <w:tab w:val="clear" w:pos="720"/>
+          <w:tab w:val="num" w:pos="1440"/>
+        </w:tabs>
+        <w:ind w:left="1440"/>
+      </w:pPr>
+      <w:r>
+        <w:t xml:space="preserve">Variables: </w:t>
+      </w:r>
+      <w:r>
+        <w:rPr>
+          <w:color w:val="183691"/>
+        </w:rPr>
+        <w:t>STUDYID, USUBJID, SAFFL, ANL01FL, TRTP, TRTPN, PARAM, PARAMCD, AVAL, ANRLO, ANRHI, AVISIT, AVISITN, ATPT, ATPTN</w:t>
+      </w:r>
+    </w:p>
+    <w:p>
+      <w:pPr>
+        <w:pStyle w:val="ListBullet2"/>
+        <w:tabs>
+          <w:tab w:val="clear" w:pos="720"/>
+          <w:tab w:val="num" w:pos="1440"/>
+        </w:tabs>
+        <w:ind w:left="1440"/>
+      </w:pPr>
+      <w:r>
+        <w:t>Record selection:</w:t>
+      </w:r>
+      <w:r>
+        <w:rPr>
+          <w:rFonts w:cs="Consolas"/>
+          <w:shd w:val="clear" w:color="auto" w:fill="FFFFFF"/>
+        </w:rPr>
+        <w:t xml:space="preserve"> </w:t>
+      </w:r>
+      <w:r>
+        <w:rPr>
+          <w:rFonts w:ascii="Courier New" w:hAnsi="Courier New" w:cs="Courier New"/>
+          <w:color w:val="183691"/>
+          <w:shd w:val="clear" w:color="auto" w:fill="FFFFFF"/>
+        </w:rPr>
+        <w:t>SAFFL='Y' and ANL01FL='Y'</w:t>
+      </w:r>
+    </w:p>
+    <w:p>
+      <w:pPr>
+        <w:pStyle w:val="Heading5"/>
+        <w:ind w:left="360"/>
+        <w:rPr>
+          <w:rFonts w:asciiTheme="minorHAnsi" w:hAnsiTheme="minorHAnsi"/>
+          <w:color w:val="76923C" w:themeColor="accent3" w:themeShade="BF"/>
+        </w:rPr>
+      </w:pPr>
+      <w:r>
+        <w:rPr>
+          <w:rFonts w:asciiTheme="minorHAnsi" w:hAnsiTheme="minorHAnsi"/>
+          <w:color w:val="76923C" w:themeColor="accent3" w:themeShade="BF"/>
+        </w:rPr>
+        <w:t>Laboratory Domain</w:t>
       </w:r>
     </w:p>
     <w:p>
@@ -1227,26 +775,22 @@
           <w:tab w:val="clear" w:pos="360"/>
           <w:tab w:val="num" w:pos="1080"/>
         </w:tabs>
-        <w:ind w:left="720"/>
-        <w:rPr>
-          <w:color w:val="333333"/>
-          <w:szCs w:val="18"/>
-        </w:rPr>
-      </w:pPr>
-      <w:r>
-        <w:t>Dataset-1:</w:t>
-      </w:r>
-      <w:r>
-        <w:rPr>
-          <w:color w:val="183691"/>
-        </w:rPr>
-        <w:t xml:space="preserve"> ADSL</w:t>
-      </w:r>
-      <w:r>
-        <w:rPr>
-          <w:color w:val="183691"/>
-        </w:rPr>
-        <w:t xml:space="preserve"> </w:t>
+        <w:ind w:left="1080"/>
+        <w:rPr>
+          <w:color w:val="76923C" w:themeColor="accent3" w:themeShade="BF"/>
+        </w:rPr>
+      </w:pPr>
+      <w:r>
+        <w:rPr>
+          <w:color w:val="76923C" w:themeColor="accent3" w:themeShade="BF"/>
+        </w:rPr>
+        <w:t xml:space="preserve"> Dataset: AD</w:t>
+      </w:r>
+      <w:r>
+        <w:rPr>
+          <w:color w:val="76923C" w:themeColor="accent3" w:themeShade="BF"/>
+        </w:rPr>
+        <w:t>LBC or ADLBH or ADLBHY?</w:t>
       </w:r>
     </w:p>
     <w:p>
@@ -1256,71 +800,82 @@
           <w:tab w:val="clear" w:pos="720"/>
           <w:tab w:val="num" w:pos="1440"/>
         </w:tabs>
-        <w:ind w:left="1080"/>
-        <w:rPr>
-          <w:color w:val="333333"/>
-          <w:szCs w:val="18"/>
-        </w:rPr>
-      </w:pPr>
-      <w:r>
-        <w:t>Variables</w:t>
-      </w:r>
-      <w:r>
-        <w:t>:</w:t>
-      </w:r>
-      <w:r>
-        <w:rPr>
-          <w:color w:val="183691"/>
-        </w:rPr>
-        <w:t xml:space="preserve"> STUDYID</w:t>
-      </w:r>
-      <w:r>
-        <w:rPr>
-          <w:color w:val="183691"/>
-        </w:rPr>
-        <w:t>,</w:t>
-      </w:r>
-      <w:r>
-        <w:rPr>
-          <w:color w:val="183691"/>
-        </w:rPr>
-        <w:t xml:space="preserve"> USUBJID</w:t>
-      </w:r>
-      <w:r>
-        <w:rPr>
-          <w:color w:val="183691"/>
-        </w:rPr>
-        <w:t>,</w:t>
-      </w:r>
-      <w:r>
-        <w:rPr>
-          <w:color w:val="183691"/>
-        </w:rPr>
-        <w:t xml:space="preserve"> SAFFL</w:t>
-      </w:r>
-      <w:r>
-        <w:rPr>
-          <w:color w:val="183691"/>
-        </w:rPr>
-        <w:t>,</w:t>
-      </w:r>
-      <w:r>
-        <w:rPr>
-          <w:color w:val="183691"/>
-        </w:rPr>
-        <w:t xml:space="preserve"> TRT01P</w:t>
-      </w:r>
-      <w:r>
-        <w:rPr>
-          <w:color w:val="183691"/>
-        </w:rPr>
-        <w:t>,</w:t>
-      </w:r>
-      <w:r>
-        <w:rPr>
-          <w:color w:val="183691"/>
-        </w:rPr>
-        <w:t xml:space="preserve"> TRT01PN</w:t>
+        <w:ind w:left="1440"/>
+        <w:rPr>
+          <w:color w:val="76923C" w:themeColor="accent3" w:themeShade="BF"/>
+        </w:rPr>
+      </w:pPr>
+      <w:r>
+        <w:rPr>
+          <w:color w:val="76923C" w:themeColor="accent3" w:themeShade="BF"/>
+        </w:rPr>
+        <w:t>Variables: STUDYID, USUBJID, SAFFL, ANL01FL, TRTP, TRTPN, PARAM, PARAMCD, AVAL, A</w:t>
+      </w:r>
+      <w:r>
+        <w:rPr>
+          <w:color w:val="C00000"/>
+        </w:rPr>
+        <w:t>1</w:t>
+      </w:r>
+      <w:r>
+        <w:rPr>
+          <w:color w:val="76923C" w:themeColor="accent3" w:themeShade="BF"/>
+        </w:rPr>
+        <w:t>LO, A</w:t>
+      </w:r>
+      <w:r>
+        <w:rPr>
+          <w:color w:val="C00000"/>
+        </w:rPr>
+        <w:t>1</w:t>
+      </w:r>
+      <w:r>
+        <w:rPr>
+          <w:color w:val="76923C" w:themeColor="accent3" w:themeShade="BF"/>
+        </w:rPr>
+        <w:t>HI, AVISIT, AVISITN</w:t>
+      </w:r>
+      <w:r>
+        <w:rPr>
+          <w:strike/>
+          <w:color w:val="76923C" w:themeColor="accent3" w:themeShade="BF"/>
+        </w:rPr>
+        <w:t>, ATPT, ATPTN</w:t>
+      </w:r>
+    </w:p>
+    <w:p>
+      <w:pPr>
+        <w:pStyle w:val="ListBullet2"/>
+        <w:tabs>
+          <w:tab w:val="clear" w:pos="720"/>
+          <w:tab w:val="num" w:pos="1440"/>
+        </w:tabs>
+        <w:ind w:left="1440"/>
+        <w:rPr>
+          <w:color w:val="76923C" w:themeColor="accent3" w:themeShade="BF"/>
+        </w:rPr>
+      </w:pPr>
+      <w:r>
+        <w:rPr>
+          <w:color w:val="76923C" w:themeColor="accent3" w:themeShade="BF"/>
+        </w:rPr>
+        <w:t>Record selection:</w:t>
+      </w:r>
+      <w:r>
+        <w:rPr>
+          <w:rFonts w:cs="Consolas"/>
+          <w:color w:val="76923C" w:themeColor="accent3" w:themeShade="BF"/>
+          <w:shd w:val="clear" w:color="auto" w:fill="FFFFFF"/>
+        </w:rPr>
+        <w:t xml:space="preserve"> </w:t>
+      </w:r>
+      <w:r>
+        <w:rPr>
+          <w:rFonts w:ascii="Courier New" w:hAnsi="Courier New" w:cs="Courier New"/>
+          <w:color w:val="76923C" w:themeColor="accent3" w:themeShade="BF"/>
+          <w:shd w:val="clear" w:color="auto" w:fill="FFFFFF"/>
+        </w:rPr>
+        <w:t>SAFFL='Y' and ANL01FL='Y'</w:t>
       </w:r>
     </w:p>
     <w:p>
@@ -1328,14 +883,16 @@
         <w:pStyle w:val="Heading5"/>
         <w:ind w:left="360"/>
         <w:rPr>
+          <w:rFonts w:asciiTheme="minorHAnsi" w:hAnsiTheme="minorHAnsi"/>
           <w:color w:val="76923C" w:themeColor="accent3" w:themeShade="BF"/>
         </w:rPr>
       </w:pPr>
       <w:r>
         <w:rPr>
+          <w:rFonts w:asciiTheme="minorHAnsi" w:hAnsiTheme="minorHAnsi"/>
           <w:color w:val="76923C" w:themeColor="accent3" w:themeShade="BF"/>
         </w:rPr>
-        <w:t>Vital Signs Domain</w:t>
+        <w:t>ECG Domain</w:t>
       </w:r>
     </w:p>
     <w:p>
@@ -1347,31 +904,22 @@
         </w:tabs>
         <w:ind w:left="1080"/>
         <w:rPr>
-          <w:color w:val="333333"/>
-          <w:szCs w:val="18"/>
-        </w:rPr>
-      </w:pPr>
-      <w:r>
-        <w:rPr>
-          <w:color w:val="333333"/>
-          <w:szCs w:val="18"/>
-        </w:rPr>
-        <w:t xml:space="preserve"> </w:t>
-      </w:r>
-      <w:r>
-        <w:t>Dataset-2:</w:t>
-      </w:r>
-      <w:r>
-        <w:rPr>
-          <w:color w:val="183691"/>
-        </w:rPr>
-        <w:t xml:space="preserve"> ADVS</w:t>
-      </w:r>
-      <w:r>
-        <w:rPr>
-          <w:color w:val="183691"/>
-        </w:rPr>
-        <w:t xml:space="preserve"> </w:t>
+          <w:color w:val="76923C" w:themeColor="accent3" w:themeShade="BF"/>
+        </w:rPr>
+      </w:pPr>
+      <w:r>
+        <w:rPr>
+          <w:color w:val="76923C" w:themeColor="accent3" w:themeShade="BF"/>
+        </w:rPr>
+        <w:t xml:space="preserve"> Dataset</w:t>
+      </w:r>
+      <w:bookmarkStart w:id="1" w:name="_GoBack"/>
+      <w:bookmarkEnd w:id="1"/>
+      <w:r>
+        <w:rPr>
+          <w:color w:val="76923C" w:themeColor="accent3" w:themeShade="BF"/>
+        </w:rPr>
+        <w:t>: ???</w:t>
       </w:r>
     </w:p>
     <w:p>
@@ -1383,189 +931,14 @@
         </w:tabs>
         <w:ind w:left="1440"/>
         <w:rPr>
-          <w:color w:val="333333"/>
-          <w:szCs w:val="18"/>
-        </w:rPr>
-      </w:pPr>
-      <w:r>
-        <w:t>Variables</w:t>
-      </w:r>
-      <w:r>
-        <w:t>:</w:t>
-      </w:r>
-      <w:r>
-        <w:rPr>
-          <w:color w:val="183691"/>
-        </w:rPr>
-        <w:t xml:space="preserve"> STUDYID</w:t>
-      </w:r>
-      <w:r>
-        <w:rPr>
-          <w:color w:val="183691"/>
-        </w:rPr>
-        <w:t>,</w:t>
-      </w:r>
-      <w:r>
-        <w:rPr>
-          <w:color w:val="183691"/>
-        </w:rPr>
-        <w:t xml:space="preserve"> USUBJID</w:t>
-      </w:r>
-      <w:r>
-        <w:rPr>
-          <w:color w:val="183691"/>
-        </w:rPr>
-        <w:t>,</w:t>
-      </w:r>
-      <w:r>
-        <w:rPr>
-          <w:color w:val="183691"/>
-        </w:rPr>
-        <w:t xml:space="preserve"> SAFFL</w:t>
-      </w:r>
-      <w:r>
-        <w:rPr>
-          <w:color w:val="183691"/>
-        </w:rPr>
-        <w:t>,</w:t>
-      </w:r>
-      <w:r>
-        <w:rPr>
-          <w:color w:val="183691"/>
-        </w:rPr>
-        <w:t xml:space="preserve"> ANL01FL</w:t>
-      </w:r>
-      <w:r>
-        <w:rPr>
-          <w:color w:val="183691"/>
-        </w:rPr>
-        <w:t>,</w:t>
-      </w:r>
-      <w:r>
-        <w:rPr>
-          <w:color w:val="183691"/>
-        </w:rPr>
-        <w:t xml:space="preserve"> TRTP</w:t>
-      </w:r>
-      <w:r>
-        <w:rPr>
-          <w:color w:val="183691"/>
-        </w:rPr>
-        <w:t>,</w:t>
-      </w:r>
-      <w:r>
-        <w:rPr>
-          <w:color w:val="183691"/>
-        </w:rPr>
-        <w:t xml:space="preserve"> TRTPN</w:t>
-      </w:r>
-      <w:r>
-        <w:rPr>
-          <w:color w:val="183691"/>
-        </w:rPr>
-        <w:t>,</w:t>
-      </w:r>
-      <w:r>
-        <w:rPr>
-          <w:color w:val="183691"/>
-        </w:rPr>
-        <w:t xml:space="preserve"> PARAM</w:t>
-      </w:r>
-      <w:r>
-        <w:rPr>
-          <w:color w:val="183691"/>
-        </w:rPr>
-        <w:t>,</w:t>
-      </w:r>
-      <w:r>
-        <w:rPr>
-          <w:color w:val="183691"/>
-        </w:rPr>
-        <w:t xml:space="preserve"> PARAMCD</w:t>
-      </w:r>
-      <w:r>
-        <w:rPr>
-          <w:color w:val="183691"/>
-        </w:rPr>
-        <w:t>,</w:t>
-      </w:r>
-      <w:r>
-        <w:rPr>
-          <w:color w:val="183691"/>
-        </w:rPr>
-        <w:t xml:space="preserve"> AVAL</w:t>
-      </w:r>
-      <w:r>
-        <w:rPr>
-          <w:color w:val="183691"/>
-        </w:rPr>
-        <w:t>,</w:t>
-      </w:r>
-      <w:r>
-        <w:rPr>
-          <w:color w:val="183691"/>
-        </w:rPr>
-        <w:t xml:space="preserve"> ANRLO</w:t>
-      </w:r>
-      <w:r>
-        <w:rPr>
-          <w:color w:val="183691"/>
-        </w:rPr>
-        <w:t>,</w:t>
-      </w:r>
-      <w:r>
-        <w:rPr>
-          <w:color w:val="183691"/>
-        </w:rPr>
-        <w:t xml:space="preserve"> ANRHI</w:t>
-      </w:r>
-      <w:r>
-        <w:rPr>
-          <w:color w:val="183691"/>
-        </w:rPr>
-        <w:t>,</w:t>
-      </w:r>
-      <w:r>
-        <w:rPr>
-          <w:color w:val="183691"/>
-        </w:rPr>
-        <w:t xml:space="preserve"> AVISIT</w:t>
-      </w:r>
-      <w:r>
-        <w:rPr>
-          <w:color w:val="183691"/>
-        </w:rPr>
-        <w:t>,</w:t>
-      </w:r>
-      <w:r>
-        <w:rPr>
-          <w:color w:val="183691"/>
-        </w:rPr>
-        <w:t xml:space="preserve"> AVISITN</w:t>
-      </w:r>
-      <w:r>
-        <w:rPr>
-          <w:color w:val="183691"/>
-        </w:rPr>
-        <w:t>,</w:t>
-      </w:r>
-      <w:r>
-        <w:rPr>
-          <w:color w:val="183691"/>
-        </w:rPr>
-        <w:t xml:space="preserve"> ATPT</w:t>
-      </w:r>
-      <w:r>
-        <w:rPr>
-          <w:color w:val="183691"/>
-        </w:rPr>
-        <w:t>,</w:t>
-      </w:r>
-      <w:r>
-        <w:rPr>
-          <w:color w:val="183691"/>
-        </w:rPr>
-        <w:t xml:space="preserve"> ATPTN</w:t>
+          <w:color w:val="76923C" w:themeColor="accent3" w:themeShade="BF"/>
+        </w:rPr>
+      </w:pPr>
+      <w:r>
+        <w:rPr>
+          <w:color w:val="76923C" w:themeColor="accent3" w:themeShade="BF"/>
+        </w:rPr>
+        <w:t>Variables: ???</w:t>
       </w:r>
     </w:p>
     <w:p>
@@ -1577,274 +950,19 @@
         </w:tabs>
         <w:ind w:left="1440"/>
         <w:rPr>
-          <w:color w:val="333333"/>
-          <w:szCs w:val="18"/>
-        </w:rPr>
-      </w:pPr>
-      <w:r>
+          <w:color w:val="76923C" w:themeColor="accent3" w:themeShade="BF"/>
+        </w:rPr>
+      </w:pPr>
+      <w:r>
+        <w:rPr>
+          <w:color w:val="76923C" w:themeColor="accent3" w:themeShade="BF"/>
+        </w:rPr>
         <w:t>Record selection:</w:t>
       </w:r>
       <w:r>
         <w:rPr>
-          <w:rFonts w:ascii="Consolas" w:hAnsi="Consolas" w:cs="Consolas"/>
-          <w:color w:val="183691"/>
-          <w:sz w:val="18"/>
-          <w:szCs w:val="18"/>
-          <w:shd w:val="clear" w:color="auto" w:fill="FFFFFF"/>
-        </w:rPr>
-        <w:t xml:space="preserve"> </w:t>
-      </w:r>
-      <w:r>
-        <w:rPr>
-          <w:rFonts w:ascii="Consolas" w:hAnsi="Consolas" w:cs="Consolas"/>
-          <w:color w:val="183691"/>
-          <w:sz w:val="18"/>
-          <w:szCs w:val="18"/>
-          <w:shd w:val="clear" w:color="auto" w:fill="FFFFFF"/>
-        </w:rPr>
-        <w:t>SAFFL='Y' and ANL01FL='Y'</w:t>
-      </w:r>
-    </w:p>
-    <w:p>
-      <w:pPr>
-        <w:pStyle w:val="Heading5"/>
-        <w:ind w:left="360"/>
-        <w:rPr>
+          <w:rFonts w:cs="Consolas"/>
           <w:color w:val="76923C" w:themeColor="accent3" w:themeShade="BF"/>
-        </w:rPr>
-      </w:pPr>
-      <w:r>
-        <w:rPr>
-          <w:color w:val="76923C" w:themeColor="accent3" w:themeShade="BF"/>
-        </w:rPr>
-        <w:t>Laboratory Domain</w:t>
-      </w:r>
-    </w:p>
-    <w:p>
-      <w:pPr>
-        <w:pStyle w:val="ListBullet"/>
-        <w:tabs>
-          <w:tab w:val="clear" w:pos="360"/>
-          <w:tab w:val="num" w:pos="1080"/>
-        </w:tabs>
-        <w:ind w:left="1080"/>
-        <w:rPr>
-          <w:color w:val="76923C" w:themeColor="accent3" w:themeShade="BF"/>
-          <w:szCs w:val="18"/>
-        </w:rPr>
-      </w:pPr>
-      <w:r>
-        <w:rPr>
-          <w:color w:val="76923C" w:themeColor="accent3" w:themeShade="BF"/>
-          <w:szCs w:val="18"/>
-        </w:rPr>
-        <w:t xml:space="preserve"> </w:t>
-      </w:r>
-      <w:r>
-        <w:rPr>
-          <w:color w:val="76923C" w:themeColor="accent3" w:themeShade="BF"/>
-        </w:rPr>
-        <w:t>Dataset-2:</w:t>
-      </w:r>
-      <w:r>
-        <w:rPr>
-          <w:color w:val="76923C" w:themeColor="accent3" w:themeShade="BF"/>
-        </w:rPr>
-        <w:t xml:space="preserve"> AD</w:t>
-      </w:r>
-      <w:r>
-        <w:rPr>
-          <w:color w:val="76923C" w:themeColor="accent3" w:themeShade="BF"/>
-        </w:rPr>
-        <w:t>LBC or ADLBH or ADLBHY?</w:t>
-      </w:r>
-    </w:p>
-    <w:p>
-      <w:pPr>
-        <w:pStyle w:val="ListBullet2"/>
-        <w:tabs>
-          <w:tab w:val="clear" w:pos="720"/>
-          <w:tab w:val="num" w:pos="1440"/>
-        </w:tabs>
-        <w:ind w:left="1440"/>
-        <w:rPr>
-          <w:color w:val="76923C" w:themeColor="accent3" w:themeShade="BF"/>
-          <w:szCs w:val="18"/>
-        </w:rPr>
-      </w:pPr>
-      <w:r>
-        <w:rPr>
-          <w:color w:val="76923C" w:themeColor="accent3" w:themeShade="BF"/>
-        </w:rPr>
-        <w:t>Variables: STUDYID, USUBJID, SAFFL, ANL01FL, TRTP, TRTPN, PARAM, PARAMCD, AVAL, A</w:t>
-      </w:r>
-      <w:r>
-        <w:rPr>
-          <w:color w:val="C00000"/>
-        </w:rPr>
-        <w:t>1</w:t>
-      </w:r>
-      <w:r>
-        <w:rPr>
-          <w:color w:val="76923C" w:themeColor="accent3" w:themeShade="BF"/>
-        </w:rPr>
-        <w:t>LO, A</w:t>
-      </w:r>
-      <w:r>
-        <w:rPr>
-          <w:color w:val="C00000"/>
-        </w:rPr>
-        <w:t>1</w:t>
-      </w:r>
-      <w:r>
-        <w:rPr>
-          <w:color w:val="76923C" w:themeColor="accent3" w:themeShade="BF"/>
-        </w:rPr>
-        <w:t>HI, AVISIT, AVISITN</w:t>
-      </w:r>
-      <w:r>
-        <w:rPr>
-          <w:strike/>
-          <w:color w:val="76923C" w:themeColor="accent3" w:themeShade="BF"/>
-        </w:rPr>
-        <w:t>, ATPT, ATPTN</w:t>
-      </w:r>
-    </w:p>
-    <w:p>
-      <w:pPr>
-        <w:pStyle w:val="ListBullet2"/>
-        <w:tabs>
-          <w:tab w:val="clear" w:pos="720"/>
-          <w:tab w:val="num" w:pos="1440"/>
-        </w:tabs>
-        <w:ind w:left="1440"/>
-        <w:rPr>
-          <w:color w:val="76923C" w:themeColor="accent3" w:themeShade="BF"/>
-          <w:szCs w:val="18"/>
-        </w:rPr>
-      </w:pPr>
-      <w:r>
-        <w:rPr>
-          <w:color w:val="76923C" w:themeColor="accent3" w:themeShade="BF"/>
-        </w:rPr>
-        <w:t>Record selection:</w:t>
-      </w:r>
-      <w:r>
-        <w:rPr>
-          <w:rFonts w:ascii="Consolas" w:hAnsi="Consolas" w:cs="Consolas"/>
-          <w:color w:val="76923C" w:themeColor="accent3" w:themeShade="BF"/>
-          <w:sz w:val="18"/>
-          <w:szCs w:val="18"/>
-          <w:shd w:val="clear" w:color="auto" w:fill="FFFFFF"/>
-        </w:rPr>
-        <w:t xml:space="preserve"> SAFFL='Y' and ANL01FL='Y'</w:t>
-      </w:r>
-    </w:p>
-    <w:p>
-      <w:pPr>
-        <w:pStyle w:val="Heading5"/>
-        <w:ind w:left="360"/>
-        <w:rPr>
-          <w:color w:val="76923C" w:themeColor="accent3" w:themeShade="BF"/>
-        </w:rPr>
-      </w:pPr>
-      <w:r>
-        <w:rPr>
-          <w:color w:val="76923C" w:themeColor="accent3" w:themeShade="BF"/>
-        </w:rPr>
-        <w:t>ECG</w:t>
-      </w:r>
-      <w:r>
-        <w:rPr>
-          <w:color w:val="76923C" w:themeColor="accent3" w:themeShade="BF"/>
-        </w:rPr>
-        <w:t xml:space="preserve"> Domain</w:t>
-      </w:r>
-    </w:p>
-    <w:p>
-      <w:pPr>
-        <w:pStyle w:val="ListBullet"/>
-        <w:tabs>
-          <w:tab w:val="clear" w:pos="360"/>
-          <w:tab w:val="num" w:pos="1080"/>
-        </w:tabs>
-        <w:ind w:left="1080"/>
-        <w:rPr>
-          <w:color w:val="76923C" w:themeColor="accent3" w:themeShade="BF"/>
-          <w:szCs w:val="18"/>
-        </w:rPr>
-      </w:pPr>
-      <w:r>
-        <w:rPr>
-          <w:color w:val="76923C" w:themeColor="accent3" w:themeShade="BF"/>
-          <w:szCs w:val="18"/>
-        </w:rPr>
-        <w:t xml:space="preserve"> </w:t>
-      </w:r>
-      <w:r>
-        <w:rPr>
-          <w:color w:val="76923C" w:themeColor="accent3" w:themeShade="BF"/>
-        </w:rPr>
-        <w:t>Dataset-2:</w:t>
-      </w:r>
-      <w:r>
-        <w:rPr>
-          <w:color w:val="76923C" w:themeColor="accent3" w:themeShade="BF"/>
-        </w:rPr>
-        <w:t xml:space="preserve"> ???</w:t>
-      </w:r>
-    </w:p>
-    <w:p>
-      <w:pPr>
-        <w:pStyle w:val="ListBullet2"/>
-        <w:tabs>
-          <w:tab w:val="clear" w:pos="720"/>
-          <w:tab w:val="num" w:pos="1440"/>
-        </w:tabs>
-        <w:ind w:left="1440"/>
-        <w:rPr>
-          <w:color w:val="76923C" w:themeColor="accent3" w:themeShade="BF"/>
-          <w:szCs w:val="18"/>
-        </w:rPr>
-      </w:pPr>
-      <w:r>
-        <w:rPr>
-          <w:color w:val="76923C" w:themeColor="accent3" w:themeShade="BF"/>
-        </w:rPr>
-        <w:t xml:space="preserve">Variables: </w:t>
-      </w:r>
-      <w:r>
-        <w:rPr>
-          <w:color w:val="76923C" w:themeColor="accent3" w:themeShade="BF"/>
-        </w:rPr>
-        <w:t>???</w:t>
-      </w:r>
-    </w:p>
-    <w:p>
-      <w:pPr>
-        <w:pStyle w:val="ListBullet2"/>
-        <w:tabs>
-          <w:tab w:val="clear" w:pos="720"/>
-          <w:tab w:val="num" w:pos="1440"/>
-        </w:tabs>
-        <w:ind w:left="1440"/>
-        <w:rPr>
-          <w:color w:val="76923C" w:themeColor="accent3" w:themeShade="BF"/>
-          <w:szCs w:val="18"/>
-        </w:rPr>
-      </w:pPr>
-      <w:r>
-        <w:rPr>
-          <w:color w:val="76923C" w:themeColor="accent3" w:themeShade="BF"/>
-        </w:rPr>
-        <w:t>Record selection:</w:t>
-      </w:r>
-      <w:r>
-        <w:rPr>
-          <w:rFonts w:ascii="Consolas" w:hAnsi="Consolas" w:cs="Consolas"/>
-          <w:color w:val="76923C" w:themeColor="accent3" w:themeShade="BF"/>
-          <w:sz w:val="18"/>
-          <w:szCs w:val="18"/>
           <w:shd w:val="clear" w:color="auto" w:fill="FFFFFF"/>
         </w:rPr>
         <w:t xml:space="preserve"> ???</w:t>
@@ -1886,7 +1004,7 @@
         <w:br/>
         <w:t xml:space="preserve"> </w:t>
       </w:r>
-      <w:hyperlink r:id="rId11" w:history="1">
+      <w:hyperlink r:id="rId10" w:history="1">
         <w:r>
           <w:rPr>
             <w:rStyle w:val="Hyperlink"/>
@@ -1903,6 +1021,7 @@
         <w:pStyle w:val="ListBullet"/>
       </w:pPr>
       <w:r>
+        <w:lastRenderedPageBreak/>
         <w:t xml:space="preserve">User must ensure that SAS can find </w:t>
       </w:r>
       <w:proofErr w:type="spellStart"/>
@@ -1959,12 +1078,12 @@
       <w:r>
         <w:t xml:space="preserve">rom </w:t>
       </w:r>
-      <w:hyperlink r:id="rId12" w:history="1">
+      <w:hyperlink r:id="rId11" w:history="1">
         <w:r>
           <w:rPr>
             <w:rStyle w:val="Hyperlink"/>
           </w:rPr>
-          <w:t>https://github.com/phuse-org/phuse-scripts/tree/master/scriptathon2014/data</w:t>
+          <w:t>https://github.com/phuse-org/phuse-scripts/tree/master/data/adam/cdisc</w:t>
         </w:r>
       </w:hyperlink>
     </w:p>
@@ -1983,24 +1102,6 @@
         <w:rPr>
           <w:color w:val="76923C" w:themeColor="accent3" w:themeShade="BF"/>
         </w:rPr>
-        <w:t>ADSL – Subject-level data</w:t>
-      </w:r>
-    </w:p>
-    <w:p>
-      <w:pPr>
-        <w:pStyle w:val="ListParagraph"/>
-        <w:numPr>
-          <w:ilvl w:val="0"/>
-          <w:numId w:val="11"/>
-        </w:numPr>
-        <w:rPr>
-          <w:color w:val="76923C" w:themeColor="accent3" w:themeShade="BF"/>
-        </w:rPr>
-      </w:pPr>
-      <w:r>
-        <w:rPr>
-          <w:color w:val="76923C" w:themeColor="accent3" w:themeShade="BF"/>
-        </w:rPr>
         <w:t>Domain data</w:t>
       </w:r>
     </w:p>
@@ -2061,7 +1162,6 @@
         <w:rPr>
           <w:color w:val="76923C" w:themeColor="accent3" w:themeShade="BF"/>
         </w:rPr>
-        <w:lastRenderedPageBreak/>
         <w:t>ADLBC, ADLBH, ADLBHY</w:t>
       </w:r>
       <w:r>
@@ -2118,7 +1218,7 @@
                     <pic:cNvPicPr/>
                   </pic:nvPicPr>
                   <pic:blipFill>
-                    <a:blip r:embed="rId13" cstate="print"/>
+                    <a:blip r:embed="rId12" cstate="print"/>
                     <a:stretch>
                       <a:fillRect/>
                     </a:stretch>
@@ -2154,7 +1254,7 @@
       <w:r>
         <w:t xml:space="preserve">White paper: </w:t>
       </w:r>
-      <w:hyperlink r:id="rId14" w:history="1">
+      <w:hyperlink r:id="rId13" w:history="1">
         <w:r>
           <w:rPr>
             <w:rStyle w:val="Hyperlink"/>
@@ -2170,7 +1270,7 @@
       <w:r>
         <w:t xml:space="preserve">Programming Guidelines: </w:t>
       </w:r>
-      <w:hyperlink r:id="rId15" w:history="1">
+      <w:hyperlink r:id="rId14" w:history="1">
         <w:r>
           <w:rPr>
             <w:rStyle w:val="Hyperlink"/>
@@ -2183,7 +1283,7 @@
       </w:r>
     </w:p>
     <w:sectPr>
-      <w:footerReference w:type="default" r:id="rId16"/>
+      <w:footerReference w:type="default" r:id="rId15"/>
       <w:pgSz w:w="12240" w:h="15840"/>
       <w:pgMar w:top="1440" w:right="1440" w:bottom="1440" w:left="1440" w:header="720" w:footer="720" w:gutter="0"/>
       <w:cols w:space="720"/>
@@ -2262,14 +1362,27 @@
     <w:r>
       <w:t xml:space="preserve"> of </w:t>
     </w:r>
-    <w:fldSimple w:instr=" NUMPAGES   \* MERGEFORMAT ">
-      <w:r>
-        <w:rPr>
-          <w:noProof/>
-        </w:rPr>
-        <w:t>4</w:t>
-      </w:r>
-    </w:fldSimple>
+    <w:r>
+      <w:fldChar w:fldCharType="begin"/>
+    </w:r>
+    <w:r>
+      <w:instrText xml:space="preserve"> NUMPAGES   \* MERGEFORMAT </w:instrText>
+    </w:r>
+    <w:r>
+      <w:fldChar w:fldCharType="separate"/>
+    </w:r>
+    <w:r>
+      <w:rPr>
+        <w:noProof/>
+      </w:rPr>
+      <w:t>3</w:t>
+    </w:r>
+    <w:r>
+      <w:rPr>
+        <w:noProof/>
+      </w:rPr>
+      <w:fldChar w:fldCharType="end"/>
+    </w:r>
   </w:p>
 </w:ftr>
 </file>
@@ -3652,6 +2765,18 @@
       <w:szCs w:val="20"/>
     </w:rPr>
   </w:style>
+  <w:style w:type="character" w:styleId="FollowedHyperlink">
+    <w:name w:val="FollowedHyperlink"/>
+    <w:basedOn w:val="DefaultParagraphFont"/>
+    <w:uiPriority w:val="99"/>
+    <w:semiHidden/>
+    <w:unhideWhenUsed/>
+    <w:rsid w:val="00B80BDE"/>
+    <w:rPr>
+      <w:color w:val="800080" w:themeColor="followedHyperlink"/>
+      <w:u w:val="single"/>
+    </w:rPr>
+  </w:style>
 </w:styles>
 </file>
 
@@ -4242,6 +3367,18 @@
       <w:bCs/>
       <w:sz w:val="20"/>
       <w:szCs w:val="20"/>
+    </w:rPr>
+  </w:style>
+  <w:style w:type="character" w:styleId="FollowedHyperlink">
+    <w:name w:val="FollowedHyperlink"/>
+    <w:basedOn w:val="DefaultParagraphFont"/>
+    <w:uiPriority w:val="99"/>
+    <w:semiHidden/>
+    <w:unhideWhenUsed/>
+    <w:rsid w:val="00B80BDE"/>
+    <w:rPr>
+      <w:color w:val="800080" w:themeColor="followedHyperlink"/>
+      <w:u w:val="single"/>
     </w:rPr>
   </w:style>
 </w:styles>
@@ -4537,7 +3674,7 @@
 </file>
 
 <file path=customXml/itemProps1.xml><?xml version="1.0" encoding="utf-8"?>
-<ds:datastoreItem xmlns:ds="http://schemas.openxmlformats.org/officeDocument/2006/customXml" ds:itemID="{98A16C34-2C33-4B71-9EF8-0EA4631D61C5}">
+<ds:datastoreItem xmlns:ds="http://schemas.openxmlformats.org/officeDocument/2006/customXml" ds:itemID="{F8C3B79E-815E-468C-8ABB-59AE16430F86}">
   <ds:schemaRefs>
     <ds:schemaRef ds:uri="http://schemas.openxmlformats.org/officeDocument/2006/bibliography"/>
   </ds:schemaRefs>

</xml_diff>

<commit_message>
First draft of Fig. 7.3, multiple pages
First draft of side-by-side Absolute measures (Fig. 7.1) and Change from
baseline (Fig. 7.2) boxplots. Still need to get the half-page plots onto
a single page.
</commit_message>
<xml_diff>
--- a/whitepapers/specification/WPCT_Fig_7.1_RequirementsSpecification.docx
+++ b/whitepapers/specification/WPCT_Fig_7.1_RequirementsSpecification.docx
@@ -21,7 +21,12 @@
         <w:t>s</w:t>
       </w:r>
       <w:r>
-        <w:t xml:space="preserve"> for Output defined in: Figure 7.1 </w:t>
+        <w:t xml:space="preserve"> for </w:t>
+      </w:r>
+      <w:bookmarkStart w:id="0" w:name="_GoBack"/>
+      <w:bookmarkEnd w:id="0"/>
+      <w:r>
+        <w:t xml:space="preserve">Figure 7.1 </w:t>
       </w:r>
       <w:r>
         <w:t xml:space="preserve">Box Plot – </w:t>
@@ -496,8 +501,20 @@
           <w:b/>
           <w:i/>
         </w:rPr>
+        <w:t>basic readability features</w:t>
+      </w:r>
+    </w:p>
+    <w:p>
+      <w:pPr>
+        <w:pStyle w:val="ListBullet"/>
+        <w:tabs>
+          <w:tab w:val="clear" w:pos="360"/>
+        </w:tabs>
+        <w:ind w:left="1080"/>
+      </w:pPr>
+      <w:r>
         <w:lastRenderedPageBreak/>
-        <w:t>basic readability features</w:t>
+        <w:t>maximum number of boxes to display on a page (basic paging control)</w:t>
       </w:r>
     </w:p>
     <w:p>
@@ -506,10 +523,9 @@
         <w:tabs>
           <w:tab w:val="clear" w:pos="360"/>
         </w:tabs>
-        <w:ind w:left="1080"/>
-      </w:pPr>
-      <w:r>
-        <w:t>maximum number of boxes to display on a page (basic paging control)</w:t>
+      </w:pPr>
+      <w:r>
+        <w:t>Restrictions</w:t>
       </w:r>
     </w:p>
     <w:p>
@@ -518,23 +534,12 @@
         <w:tabs>
           <w:tab w:val="clear" w:pos="360"/>
         </w:tabs>
-      </w:pPr>
-      <w:r>
-        <w:t>Restrictions</w:t>
-      </w:r>
+        <w:ind w:left="720"/>
+      </w:pPr>
     </w:p>
     <w:p>
       <w:pPr>
         <w:pStyle w:val="ListBullet"/>
-        <w:tabs>
-          <w:tab w:val="clear" w:pos="360"/>
-        </w:tabs>
-        <w:ind w:left="720"/>
-      </w:pPr>
-    </w:p>
-    <w:p>
-      <w:pPr>
-        <w:pStyle w:val="ListBullet"/>
       </w:pPr>
       <w:r>
         <w:t>Footnote</w:t>
@@ -639,14 +644,14 @@
       <w:pPr>
         <w:pStyle w:val="Heading3"/>
       </w:pPr>
-      <w:bookmarkStart w:id="0" w:name="_Ref426383024"/>
+      <w:bookmarkStart w:id="1" w:name="_Ref426383024"/>
       <w:r>
         <w:t xml:space="preserve">Usage </w:t>
       </w:r>
       <w:r>
         <w:t>Requirements</w:t>
       </w:r>
-      <w:bookmarkEnd w:id="0"/>
+      <w:bookmarkEnd w:id="1"/>
     </w:p>
     <w:p>
       <w:pPr>
@@ -911,15 +916,7 @@
         <w:rPr>
           <w:color w:val="76923C" w:themeColor="accent3" w:themeShade="BF"/>
         </w:rPr>
-        <w:t xml:space="preserve"> Dataset</w:t>
-      </w:r>
-      <w:bookmarkStart w:id="1" w:name="_GoBack"/>
-      <w:bookmarkEnd w:id="1"/>
-      <w:r>
-        <w:rPr>
-          <w:color w:val="76923C" w:themeColor="accent3" w:themeShade="BF"/>
-        </w:rPr>
-        <w:t>: ???</w:t>
+        <w:t xml:space="preserve"> Dataset: ???</w:t>
       </w:r>
     </w:p>
     <w:p>
@@ -1021,26 +1018,26 @@
         <w:pStyle w:val="ListBullet"/>
       </w:pPr>
       <w:r>
+        <w:t xml:space="preserve">User must ensure that SAS can find </w:t>
+      </w:r>
+      <w:proofErr w:type="spellStart"/>
+      <w:r>
+        <w:t>PhUSE</w:t>
+      </w:r>
+      <w:proofErr w:type="spellEnd"/>
+      <w:r>
+        <w:t>/CSS macros in the SASAUTO</w:t>
+      </w:r>
+      <w:r>
+        <w:t xml:space="preserve">S path </w:t>
+      </w:r>
+    </w:p>
+    <w:p>
+      <w:pPr>
+        <w:pStyle w:val="Heading3"/>
+      </w:pPr>
+      <w:r>
         <w:lastRenderedPageBreak/>
-        <w:t xml:space="preserve">User must ensure that SAS can find </w:t>
-      </w:r>
-      <w:proofErr w:type="spellStart"/>
-      <w:r>
-        <w:t>PhUSE</w:t>
-      </w:r>
-      <w:proofErr w:type="spellEnd"/>
-      <w:r>
-        <w:t>/CSS macros in the SASAUTO</w:t>
-      </w:r>
-      <w:r>
-        <w:t xml:space="preserve">S path </w:t>
-      </w:r>
-    </w:p>
-    <w:p>
-      <w:pPr>
-        <w:pStyle w:val="Heading3"/>
-      </w:pPr>
-      <w:r>
         <w:t>Test Data</w:t>
       </w:r>
     </w:p>
@@ -1351,7 +1348,7 @@
       <w:rPr>
         <w:noProof/>
       </w:rPr>
-      <w:t>2</w:t>
+      <w:t>3</w:t>
     </w:r>
     <w:r>
       <w:rPr>
@@ -1362,27 +1359,14 @@
     <w:r>
       <w:t xml:space="preserve"> of </w:t>
     </w:r>
-    <w:r>
-      <w:fldChar w:fldCharType="begin"/>
-    </w:r>
-    <w:r>
-      <w:instrText xml:space="preserve"> NUMPAGES   \* MERGEFORMAT </w:instrText>
-    </w:r>
-    <w:r>
-      <w:fldChar w:fldCharType="separate"/>
-    </w:r>
-    <w:r>
-      <w:rPr>
-        <w:noProof/>
-      </w:rPr>
-      <w:t>3</w:t>
-    </w:r>
-    <w:r>
-      <w:rPr>
-        <w:noProof/>
-      </w:rPr>
-      <w:fldChar w:fldCharType="end"/>
-    </w:r>
+    <w:fldSimple w:instr=" NUMPAGES   \* MERGEFORMAT ">
+      <w:r>
+        <w:rPr>
+          <w:noProof/>
+        </w:rPr>
+        <w:t>3</w:t>
+      </w:r>
+    </w:fldSimple>
   </w:p>
 </w:ftr>
 </file>
@@ -3674,7 +3658,7 @@
 </file>
 
 <file path=customXml/itemProps1.xml><?xml version="1.0" encoding="utf-8"?>
-<ds:datastoreItem xmlns:ds="http://schemas.openxmlformats.org/officeDocument/2006/customXml" ds:itemID="{F8C3B79E-815E-468C-8ABB-59AE16430F86}">
+<ds:datastoreItem xmlns:ds="http://schemas.openxmlformats.org/officeDocument/2006/customXml" ds:itemID="{EF43A7DF-2F0C-4241-B4E6-3DDE32B2C627}">
   <ds:schemaRefs>
     <ds:schemaRef ds:uri="http://schemas.openxmlformats.org/officeDocument/2006/bibliography"/>
   </ds:schemaRefs>

</xml_diff>

<commit_message>
Fine tune specs and outputs Figs. 7.1-7.3
Fine-tuning of docx specs, SAS programs and SAS outputs for these WPCT
Figures 7.1 - 7.3. Consistency improvements, and SAS comments
improvements.
+ Parameterized Treatment Name and Number, to allow easy switching
between, e.g., planned and actual treatment.
+ Proc template for PHUSEBOXPLOT only prints the Normal-Range-Outlier
legend element when these red dots are drawn on the plot

Retested all programs, stored updated logs, lsts, pdfs.
</commit_message>
<xml_diff>
--- a/whitepapers/specification/WPCT_Fig_7.1_RequirementsSpecification.docx
+++ b/whitepapers/specification/WPCT_Fig_7.1_RequirementsSpecification.docx
@@ -21,12 +21,7 @@
         <w:t>s</w:t>
       </w:r>
       <w:r>
-        <w:t xml:space="preserve"> for </w:t>
-      </w:r>
-      <w:bookmarkStart w:id="0" w:name="_GoBack"/>
-      <w:bookmarkEnd w:id="0"/>
-      <w:r>
-        <w:t xml:space="preserve">Figure 7.1 </w:t>
+        <w:t xml:space="preserve"> for Figure 7.1 </w:t>
       </w:r>
       <w:r>
         <w:t xml:space="preserve">Box Plot – </w:t>
@@ -272,7 +267,16 @@
         <w:t>uniform:</w:t>
       </w:r>
       <w:r>
-        <w:t xml:space="preserve"> If all reference range values are uniform for a set of measures, draw those  uniform low/high reference range line.</w:t>
+        <w:t xml:space="preserve"> </w:t>
+      </w:r>
+      <w:r>
+        <w:t>DEFAULT.</w:t>
+      </w:r>
+      <w:r>
+        <w:t xml:space="preserve"> </w:t>
+      </w:r>
+      <w:r>
+        <w:t>If all reference range values are uniform for a set of measures, draw those  uniform low/high reference range line.</w:t>
       </w:r>
     </w:p>
     <w:p>
@@ -432,6 +436,41 @@
         </w:tabs>
         <w:ind w:left="1440"/>
       </w:pPr>
+      <w:bookmarkStart w:id="0" w:name="_GoBack"/>
+      <w:r>
+        <w:t>"Treatment name" which could be planned or actual</w:t>
+      </w:r>
+    </w:p>
+    <w:p>
+      <w:pPr>
+        <w:pStyle w:val="ListBullet"/>
+        <w:tabs>
+          <w:tab w:val="clear" w:pos="360"/>
+        </w:tabs>
+        <w:ind w:left="1440"/>
+      </w:pPr>
+      <w:r>
+        <w:t xml:space="preserve">"Treatment </w:t>
+      </w:r>
+      <w:r>
+        <w:t>number"</w:t>
+      </w:r>
+      <w:r>
+        <w:t xml:space="preserve"> </w:t>
+      </w:r>
+      <w:r>
+        <w:t>used for display order of Treatment Names</w:t>
+      </w:r>
+    </w:p>
+    <w:bookmarkEnd w:id="0"/>
+    <w:p>
+      <w:pPr>
+        <w:pStyle w:val="ListBullet"/>
+        <w:tabs>
+          <w:tab w:val="clear" w:pos="360"/>
+        </w:tabs>
+        <w:ind w:left="1440"/>
+      </w:pPr>
       <w:r>
         <w:t>AVAL (measured outcome)</w:t>
       </w:r>
@@ -481,6 +520,7 @@
         <w:ind w:left="1440"/>
       </w:pPr>
       <w:r>
+        <w:lastRenderedPageBreak/>
         <w:t>ANL01FL (analysis flag)</w:t>
       </w:r>
     </w:p>
@@ -513,7 +553,6 @@
         <w:ind w:left="1080"/>
       </w:pPr>
       <w:r>
-        <w:lastRenderedPageBreak/>
         <w:t>maximum number of boxes to display on a page (basic paging control)</w:t>
       </w:r>
     </w:p>
@@ -589,7 +628,38 @@
         <w:t>ifferent symbol for each treatment.</w:t>
       </w:r>
       <w:r>
-        <w:t xml:space="preserve"> Red dots indicate measures outside the normal reference range.</w:t>
+        <w:t xml:space="preserve"> Red dots indicate measures outside the normal reference range</w:t>
+      </w:r>
+      <w:r>
+        <w:t xml:space="preserve"> </w:t>
+      </w:r>
+      <w:r>
+        <w:rPr>
+          <w:i/>
+          <w:color w:val="E36C0A" w:themeColor="accent6" w:themeShade="BF"/>
+        </w:rPr>
+        <w:t>(indicated by red lines ...)</w:t>
+      </w:r>
+      <w:r>
+        <w:t>.</w:t>
+      </w:r>
+    </w:p>
+    <w:p>
+      <w:pPr>
+        <w:pStyle w:val="ListBullet2"/>
+      </w:pPr>
+      <w:r>
+        <w:t xml:space="preserve">The parenthetical clause </w:t>
+      </w:r>
+      <w:r>
+        <w:rPr>
+          <w:i/>
+          <w:color w:val="E36C0A" w:themeColor="accent6" w:themeShade="BF"/>
+        </w:rPr>
+        <w:t>(indicated by red lines ...)</w:t>
+      </w:r>
+      <w:r>
+        <w:t xml:space="preserve"> should be dynamic, based on whether lines appear and which lines the user specified.</w:t>
       </w:r>
     </w:p>
     <w:p/>
@@ -970,6 +1040,7 @@
         <w:pStyle w:val="Heading4"/>
       </w:pPr>
       <w:r>
+        <w:lastRenderedPageBreak/>
         <w:t>Macros</w:t>
       </w:r>
     </w:p>
@@ -1037,7 +1108,6 @@
         <w:pStyle w:val="Heading3"/>
       </w:pPr>
       <w:r>
-        <w:lastRenderedPageBreak/>
         <w:t>Test Data</w:t>
       </w:r>
     </w:p>
@@ -1348,7 +1418,7 @@
       <w:rPr>
         <w:noProof/>
       </w:rPr>
-      <w:t>3</w:t>
+      <w:t>1</w:t>
     </w:r>
     <w:r>
       <w:rPr>
@@ -1359,14 +1429,27 @@
     <w:r>
       <w:t xml:space="preserve"> of </w:t>
     </w:r>
-    <w:fldSimple w:instr=" NUMPAGES   \* MERGEFORMAT ">
-      <w:r>
-        <w:rPr>
-          <w:noProof/>
-        </w:rPr>
-        <w:t>3</w:t>
-      </w:r>
-    </w:fldSimple>
+    <w:r>
+      <w:fldChar w:fldCharType="begin"/>
+    </w:r>
+    <w:r>
+      <w:instrText xml:space="preserve"> NUMPAGES   \* MERGEFORMAT </w:instrText>
+    </w:r>
+    <w:r>
+      <w:fldChar w:fldCharType="separate"/>
+    </w:r>
+    <w:r>
+      <w:rPr>
+        <w:noProof/>
+      </w:rPr>
+      <w:t>3</w:t>
+    </w:r>
+    <w:r>
+      <w:rPr>
+        <w:noProof/>
+      </w:rPr>
+      <w:fldChar w:fldCharType="end"/>
+    </w:r>
   </w:p>
 </w:ftr>
 </file>
@@ -1567,7 +1650,7 @@
   <w:abstractNum w:abstractNumId="9">
     <w:nsid w:val="FFFFFF89"/>
     <w:multiLevelType w:val="singleLevel"/>
-    <w:tmpl w:val="4C2A4CD4"/>
+    <w:tmpl w:val="D4C66D18"/>
     <w:lvl w:ilvl="0">
       <w:start w:val="1"/>
       <w:numFmt w:val="bullet"/>
@@ -3658,7 +3741,7 @@
 </file>
 
 <file path=customXml/itemProps1.xml><?xml version="1.0" encoding="utf-8"?>
-<ds:datastoreItem xmlns:ds="http://schemas.openxmlformats.org/officeDocument/2006/customXml" ds:itemID="{EF43A7DF-2F0C-4241-B4E6-3DDE32B2C627}">
+<ds:datastoreItem xmlns:ds="http://schemas.openxmlformats.org/officeDocument/2006/customXml" ds:itemID="{DA1F97B4-3652-4D45-AB25-4BC12EF0B543}">
   <ds:schemaRefs>
     <ds:schemaRef ds:uri="http://schemas.openxmlformats.org/officeDocument/2006/bibliography"/>
   </ds:schemaRefs>

</xml_diff>

<commit_message>
Figure 7.6, Multiple Studies, BL & PBL
Implement Fig. 7.6 in SAS, WPCT-F.0.7.06.sas, including:
+ Specs in WPCT_Fig_7.6_RequirementsSpecification.docx (which led to
some consistency changes to specs for Figs. 1, 2, and 3 as well).
+ YML for Fig. 7.6 SAS program, WPCT-F.07.06_sas.yml
+ Annotated screenshot, as documentation/guidance for using the PhUSE
boxplot GTL template. See GTL_PhUSEboxplot_1_annotated.png.
+ Modify UTIL_ACCESS_TEST_DATA.SAS to allow retrieving cdisc-split data
(multiple studies)
+ Modify UTIL_PROC_TEMPLATE.SAS to support the BASE/POST line in the
summary table, and in general to make dynamic parameters more generic.
+ Minor consistency changes (footnote & labels for summary stats) in SAS
programs for Figs. 1, 2 and 3, as well.
</commit_message>
<xml_diff>
--- a/whitepapers/specification/WPCT_Fig_7.1_RequirementsSpecification.docx
+++ b/whitepapers/specification/WPCT_Fig_7.1_RequirementsSpecification.docx
@@ -587,28 +587,12 @@
         <w:pStyle w:val="ListBullet2"/>
       </w:pPr>
       <w:r>
-        <w:t>Box plot type is schematic: the box shows median and interquartile range (IQR, the box edges); the whiskers extend to the min</w:t>
-      </w:r>
-      <w:r>
-        <w:t>imum</w:t>
-      </w:r>
-      <w:r>
-        <w:t xml:space="preserve"> and max</w:t>
-      </w:r>
-      <w:r>
-        <w:t>imum</w:t>
-      </w:r>
-      <w:r>
-        <w:t xml:space="preserve"> data points</w:t>
-      </w:r>
-      <w:r>
-        <w:t xml:space="preserve"> within</w:t>
-      </w:r>
-      <w:r>
-        <w:t xml:space="preserve"> 1.5 IQR below 25</w:t>
-      </w:r>
-      <w:r>
-        <w:t xml:space="preserve">% and above 75%, respectively. </w:t>
+        <w:t>Box plot type is schematic: the box shows median and interquartile range (IQR, the box height); the whiskers extend to the minimum and maximum data points within 1.5 IQR of the lower and upper quartiles, respectively</w:t>
+      </w:r>
+      <w:bookmarkStart w:id="0" w:name="_GoBack"/>
+      <w:bookmarkEnd w:id="0"/>
+      <w:r>
+        <w:t xml:space="preserve">. </w:t>
       </w:r>
       <w:r>
         <w:t xml:space="preserve">Values outside the whiskers are shown as outliers. Means are marked with </w:t>
@@ -715,14 +699,14 @@
       <w:pPr>
         <w:pStyle w:val="Heading3"/>
       </w:pPr>
-      <w:bookmarkStart w:id="0" w:name="_Ref426383024"/>
+      <w:bookmarkStart w:id="1" w:name="_Ref426383024"/>
       <w:r>
         <w:t xml:space="preserve">Usage </w:t>
       </w:r>
       <w:r>
         <w:t>Requirements</w:t>
       </w:r>
-      <w:bookmarkEnd w:id="0"/>
+      <w:bookmarkEnd w:id="1"/>
     </w:p>
     <w:p>
       <w:pPr>
@@ -1333,21 +1317,7 @@
           <w:rPr>
             <w:rStyle w:val="Hyperlink"/>
           </w:rPr>
-          <w:t>http://www.phusewiki.org/wiki/images/4/48/</w:t>
-        </w:r>
-        <w:bookmarkStart w:id="1" w:name="_GoBack"/>
-        <w:r>
-          <w:rPr>
-            <w:rStyle w:val="Hyperlink"/>
-          </w:rPr>
-          <w:t>CSS</w:t>
-        </w:r>
-        <w:bookmarkEnd w:id="1"/>
-        <w:r>
-          <w:rPr>
-            <w:rStyle w:val="Hyperlink"/>
-          </w:rPr>
-          <w:t>_WhitePaper_CentralTendency_v1.0.pdf</w:t>
+          <w:t>http://www.phusewiki.org/wiki/images/4/48/CSS_WhitePaper_CentralTendency_v1.0.pdf</w:t>
         </w:r>
       </w:hyperlink>
       <w:r>
@@ -1442,7 +1412,7 @@
       <w:rPr>
         <w:noProof/>
       </w:rPr>
-      <w:t>3</w:t>
+      <w:t>2</w:t>
     </w:r>
     <w:r>
       <w:rPr>
@@ -1453,14 +1423,27 @@
     <w:r>
       <w:t xml:space="preserve"> of </w:t>
     </w:r>
-    <w:fldSimple w:instr=" NUMPAGES   \* MERGEFORMAT ">
-      <w:r>
-        <w:rPr>
-          <w:noProof/>
-        </w:rPr>
-        <w:t>3</w:t>
-      </w:r>
-    </w:fldSimple>
+    <w:r>
+      <w:fldChar w:fldCharType="begin"/>
+    </w:r>
+    <w:r>
+      <w:instrText xml:space="preserve"> NUMPAGES   \* MERGEFORMAT </w:instrText>
+    </w:r>
+    <w:r>
+      <w:fldChar w:fldCharType="separate"/>
+    </w:r>
+    <w:r>
+      <w:rPr>
+        <w:noProof/>
+      </w:rPr>
+      <w:t>3</w:t>
+    </w:r>
+    <w:r>
+      <w:rPr>
+        <w:noProof/>
+      </w:rPr>
+      <w:fldChar w:fldCharType="end"/>
+    </w:r>
   </w:p>
 </w:ftr>
 </file>
@@ -3752,7 +3735,7 @@
 </file>
 
 <file path=customXml/itemProps1.xml><?xml version="1.0" encoding="utf-8"?>
-<ds:datastoreItem xmlns:ds="http://schemas.openxmlformats.org/officeDocument/2006/customXml" ds:itemID="{6E23D26D-1603-4B58-A4D9-73E08371BF2B}">
+<ds:datastoreItem xmlns:ds="http://schemas.openxmlformats.org/officeDocument/2006/customXml" ds:itemID="{6D1B90BE-3D0C-4B1D-BD10-133070333E1F}">
   <ds:schemaRefs>
     <ds:schemaRef ds:uri="http://schemas.openxmlformats.org/officeDocument/2006/bibliography"/>
   </ds:schemaRefs>

</xml_diff>